<commit_message>
Introduccion y herramientas de desarrollo
</commit_message>
<xml_diff>
--- a/PRIMER AVANCE.docx
+++ b/PRIMER AVANCE.docx
@@ -1,6 +1,6 @@
 
 <file path=word/document.xml><?xml version="1.0" encoding="utf-8"?>
-<w:document xmlns:wpc="http://schemas.microsoft.com/office/word/2010/wordprocessingCanvas" xmlns:cx="http://schemas.microsoft.com/office/drawing/2014/chartex" xmlns:mc="http://schemas.openxmlformats.org/markup-compatibility/2006" xmlns:o="urn:schemas-microsoft-com:office:office" xmlns:r="http://schemas.openxmlformats.org/officeDocument/2006/relationships" xmlns:m="http://schemas.openxmlformats.org/officeDocument/2006/math" xmlns:v="urn:schemas-microsoft-com:vml" xmlns:wp14="http://schemas.microsoft.com/office/word/2010/wordprocessingDrawing" xmlns:wp="http://schemas.openxmlformats.org/drawingml/2006/wordprocessingDrawing" xmlns:w10="urn:schemas-microsoft-com:office:word" xmlns:w="http://schemas.openxmlformats.org/wordprocessingml/2006/main" xmlns:w14="http://schemas.microsoft.com/office/word/2010/wordml" xmlns:w15="http://schemas.microsoft.com/office/word/2012/wordml" xmlns:w16se="http://schemas.microsoft.com/office/word/2015/wordml/symex" xmlns:wpg="http://schemas.microsoft.com/office/word/2010/wordprocessingGroup" xmlns:wpi="http://schemas.microsoft.com/office/word/2010/wordprocessingInk" xmlns:wne="http://schemas.microsoft.com/office/word/2006/wordml" xmlns:wps="http://schemas.microsoft.com/office/word/2010/wordprocessingShape" mc:Ignorable="w14 w15 w16se wp14">
+<w:document xmlns:wpc="http://schemas.microsoft.com/office/word/2010/wordprocessingCanvas" xmlns:cx="http://schemas.microsoft.com/office/drawing/2014/chartex" xmlns:cx1="http://schemas.microsoft.com/office/drawing/2015/9/8/chartex" xmlns:cx2="http://schemas.microsoft.com/office/drawing/2015/10/21/chartex" xmlns:cx3="http://schemas.microsoft.com/office/drawing/2016/5/9/chartex" xmlns:cx4="http://schemas.microsoft.com/office/drawing/2016/5/10/chartex" xmlns:cx5="http://schemas.microsoft.com/office/drawing/2016/5/11/chartex" xmlns:cx6="http://schemas.microsoft.com/office/drawing/2016/5/12/chartex" xmlns:cx7="http://schemas.microsoft.com/office/drawing/2016/5/13/chartex" xmlns:cx8="http://schemas.microsoft.com/office/drawing/2016/5/14/chartex" xmlns:mc="http://schemas.openxmlformats.org/markup-compatibility/2006" xmlns:aink="http://schemas.microsoft.com/office/drawing/2016/ink" xmlns:am3d="http://schemas.microsoft.com/office/drawing/2017/model3d" xmlns:o="urn:schemas-microsoft-com:office:office" xmlns:r="http://schemas.openxmlformats.org/officeDocument/2006/relationships" xmlns:m="http://schemas.openxmlformats.org/officeDocument/2006/math" xmlns:v="urn:schemas-microsoft-com:vml" xmlns:wp14="http://schemas.microsoft.com/office/word/2010/wordprocessingDrawing" xmlns:wp="http://schemas.openxmlformats.org/drawingml/2006/wordprocessingDrawing" xmlns:w10="urn:schemas-microsoft-com:office:word" xmlns:w="http://schemas.openxmlformats.org/wordprocessingml/2006/main" xmlns:w14="http://schemas.microsoft.com/office/word/2010/wordml" xmlns:w15="http://schemas.microsoft.com/office/word/2012/wordml" xmlns:w16cex="http://schemas.microsoft.com/office/word/2018/wordml/cex" xmlns:w16cid="http://schemas.microsoft.com/office/word/2016/wordml/cid" xmlns:w16="http://schemas.microsoft.com/office/word/2018/wordml" xmlns:w16se="http://schemas.microsoft.com/office/word/2015/wordml/symex" xmlns:wpg="http://schemas.microsoft.com/office/word/2010/wordprocessingGroup" xmlns:wpi="http://schemas.microsoft.com/office/word/2010/wordprocessingInk" xmlns:wne="http://schemas.microsoft.com/office/word/2006/wordml" xmlns:wps="http://schemas.microsoft.com/office/word/2010/wordprocessingShape" mc:Ignorable="w14 w15 w16se w16cid w16 w16cex wp14">
   <w:body>
     <w:p>
       <w:pPr>
@@ -70,7 +70,7 @@
                     </pic:cNvPicPr>
                   </pic:nvPicPr>
                   <pic:blipFill rotWithShape="1">
-                    <a:blip r:embed="rId5">
+                    <a:blip r:embed="rId6">
                       <a:extLst>
                         <a:ext uri="{28A0092B-C50C-407E-A947-70E740481C1C}">
                           <a14:useLocalDpi xmlns:a14="http://schemas.microsoft.com/office/drawing/2010/main" val="0"/>
@@ -841,118 +841,527 @@
     </w:p>
     <w:p>
       <w:pPr>
-        <w:tabs>
-          <w:tab w:val="left" w:pos="5640"/>
-        </w:tabs>
-        <w:rPr>
-          <w:lang w:val="es-MX"/>
-        </w:rPr>
-      </w:pPr>
-    </w:p>
-    <w:p>
-      <w:pPr>
         <w:pStyle w:val="Ttulo1"/>
         <w:numPr>
           <w:ilvl w:val="0"/>
           <w:numId w:val="0"/>
         </w:numPr>
-        <w:ind w:left="360"/>
-      </w:pPr>
-      <w:r>
-        <w:lastRenderedPageBreak/>
-        <w:t>INDICE</w:t>
-      </w:r>
-    </w:p>
-    <w:p>
-      <w:pPr>
-        <w:tabs>
-          <w:tab w:val="left" w:pos="5640"/>
-        </w:tabs>
-        <w:rPr>
-          <w:lang w:val="es-MX"/>
-        </w:rPr>
-      </w:pPr>
-    </w:p>
-    <w:p>
-      <w:pPr>
-        <w:tabs>
-          <w:tab w:val="left" w:pos="5640"/>
-        </w:tabs>
-        <w:rPr>
-          <w:lang w:val="es-MX"/>
-        </w:rPr>
-      </w:pPr>
-    </w:p>
-    <w:p>
-      <w:pPr>
-        <w:tabs>
-          <w:tab w:val="left" w:pos="5640"/>
-        </w:tabs>
-        <w:rPr>
-          <w:lang w:val="es-MX"/>
-        </w:rPr>
-      </w:pPr>
-    </w:p>
-    <w:p>
-      <w:pPr>
-        <w:tabs>
-          <w:tab w:val="left" w:pos="5640"/>
-        </w:tabs>
-        <w:rPr>
-          <w:lang w:val="es-MX"/>
-        </w:rPr>
-      </w:pPr>
-    </w:p>
-    <w:p>
-      <w:pPr>
-        <w:tabs>
-          <w:tab w:val="left" w:pos="5640"/>
-        </w:tabs>
-        <w:rPr>
-          <w:lang w:val="es-MX"/>
-        </w:rPr>
-      </w:pPr>
-    </w:p>
-    <w:p>
-      <w:pPr>
-        <w:tabs>
-          <w:tab w:val="left" w:pos="5640"/>
-        </w:tabs>
-        <w:rPr>
-          <w:lang w:val="es-MX"/>
-        </w:rPr>
-      </w:pPr>
-    </w:p>
-    <w:p>
-      <w:pPr>
-        <w:tabs>
-          <w:tab w:val="left" w:pos="5640"/>
-        </w:tabs>
-        <w:rPr>
-          <w:lang w:val="es-MX"/>
-        </w:rPr>
-      </w:pPr>
-    </w:p>
-    <w:p>
-      <w:pPr>
-        <w:tabs>
-          <w:tab w:val="left" w:pos="5640"/>
-        </w:tabs>
-        <w:rPr>
-          <w:lang w:val="es-MX"/>
-        </w:rPr>
-      </w:pPr>
-    </w:p>
-    <w:p>
-      <w:pPr>
-        <w:tabs>
-          <w:tab w:val="left" w:pos="5640"/>
-        </w:tabs>
-        <w:rPr>
-          <w:lang w:val="es-MX"/>
-        </w:rPr>
-      </w:pPr>
-    </w:p>
+      </w:pPr>
+    </w:p>
+    <w:p>
+      <w:pPr>
+        <w:tabs>
+          <w:tab w:val="left" w:pos="5640"/>
+        </w:tabs>
+        <w:rPr>
+          <w:lang w:val="es-MX"/>
+        </w:rPr>
+      </w:pPr>
+    </w:p>
+    <w:p>
+      <w:pPr>
+        <w:tabs>
+          <w:tab w:val="left" w:pos="5640"/>
+        </w:tabs>
+        <w:rPr>
+          <w:lang w:val="es-MX"/>
+        </w:rPr>
+      </w:pPr>
+    </w:p>
+    <w:p>
+      <w:pPr>
+        <w:tabs>
+          <w:tab w:val="left" w:pos="5640"/>
+        </w:tabs>
+        <w:rPr>
+          <w:lang w:val="es-MX"/>
+        </w:rPr>
+      </w:pPr>
+    </w:p>
+    <w:sdt>
+      <w:sdtPr>
+        <w:rPr>
+          <w:rFonts w:asciiTheme="minorHAnsi" w:eastAsiaTheme="minorHAnsi" w:hAnsiTheme="minorHAnsi" w:cstheme="minorBidi"/>
+          <w:color w:val="auto"/>
+          <w:sz w:val="22"/>
+          <w:szCs w:val="22"/>
+          <w:lang w:val="es-ES" w:eastAsia="en-US"/>
+        </w:rPr>
+        <w:id w:val="299738221"/>
+        <w:docPartObj>
+          <w:docPartGallery w:val="Table of Contents"/>
+          <w:docPartUnique/>
+        </w:docPartObj>
+      </w:sdtPr>
+      <w:sdtEndPr>
+        <w:rPr>
+          <w:b/>
+          <w:bCs/>
+        </w:rPr>
+      </w:sdtEndPr>
+      <w:sdtContent>
+        <w:p>
+          <w:pPr>
+            <w:pStyle w:val="TtuloTDC"/>
+          </w:pPr>
+          <w:r>
+            <w:rPr>
+              <w:lang w:val="es-ES"/>
+            </w:rPr>
+            <w:t>Índice</w:t>
+          </w:r>
+        </w:p>
+        <w:p>
+          <w:pPr>
+            <w:pStyle w:val="TDC1"/>
+            <w:tabs>
+              <w:tab w:val="left" w:pos="440"/>
+              <w:tab w:val="right" w:leader="dot" w:pos="8828"/>
+            </w:tabs>
+            <w:rPr>
+              <w:rFonts w:eastAsiaTheme="minorEastAsia"/>
+              <w:noProof/>
+              <w:lang w:val="es-SV" w:eastAsia="es-SV"/>
+            </w:rPr>
+          </w:pPr>
+          <w:r>
+            <w:fldChar w:fldCharType="begin"/>
+          </w:r>
+          <w:r>
+            <w:instrText xml:space="preserve"> TOC \o "1-3" \h \z \u </w:instrText>
+          </w:r>
+          <w:r>
+            <w:fldChar w:fldCharType="separate"/>
+          </w:r>
+          <w:hyperlink w:anchor="_Toc49699664" w:history="1">
+            <w:r>
+              <w:rPr>
+                <w:rStyle w:val="Hipervnculo"/>
+                <w:noProof/>
+              </w:rPr>
+              <w:t>1.</w:t>
+            </w:r>
+            <w:r>
+              <w:rPr>
+                <w:rFonts w:eastAsiaTheme="minorEastAsia"/>
+                <w:noProof/>
+                <w:lang w:val="es-SV" w:eastAsia="es-SV"/>
+              </w:rPr>
+              <w:tab/>
+            </w:r>
+            <w:r>
+              <w:rPr>
+                <w:rStyle w:val="Hipervnculo"/>
+                <w:noProof/>
+              </w:rPr>
+              <w:t>INTRODUCCIÓN</w:t>
+            </w:r>
+            <w:r>
+              <w:rPr>
+                <w:noProof/>
+                <w:webHidden/>
+              </w:rPr>
+              <w:tab/>
+            </w:r>
+            <w:r>
+              <w:rPr>
+                <w:noProof/>
+                <w:webHidden/>
+              </w:rPr>
+              <w:fldChar w:fldCharType="begin"/>
+            </w:r>
+            <w:r>
+              <w:rPr>
+                <w:noProof/>
+                <w:webHidden/>
+              </w:rPr>
+              <w:instrText xml:space="preserve"> PAGEREF _Toc49699664 \h </w:instrText>
+            </w:r>
+            <w:r>
+              <w:rPr>
+                <w:noProof/>
+                <w:webHidden/>
+              </w:rPr>
+            </w:r>
+            <w:r>
+              <w:rPr>
+                <w:noProof/>
+                <w:webHidden/>
+              </w:rPr>
+              <w:fldChar w:fldCharType="separate"/>
+            </w:r>
+            <w:r>
+              <w:rPr>
+                <w:noProof/>
+                <w:webHidden/>
+              </w:rPr>
+              <w:t>2</w:t>
+            </w:r>
+            <w:r>
+              <w:rPr>
+                <w:noProof/>
+                <w:webHidden/>
+              </w:rPr>
+              <w:fldChar w:fldCharType="end"/>
+            </w:r>
+          </w:hyperlink>
+        </w:p>
+        <w:p>
+          <w:pPr>
+            <w:pStyle w:val="TDC1"/>
+            <w:tabs>
+              <w:tab w:val="left" w:pos="440"/>
+              <w:tab w:val="right" w:leader="dot" w:pos="8828"/>
+            </w:tabs>
+            <w:rPr>
+              <w:rFonts w:eastAsiaTheme="minorEastAsia"/>
+              <w:noProof/>
+              <w:lang w:val="es-SV" w:eastAsia="es-SV"/>
+            </w:rPr>
+          </w:pPr>
+          <w:hyperlink w:anchor="_Toc49699665" w:history="1">
+            <w:r>
+              <w:rPr>
+                <w:rStyle w:val="Hipervnculo"/>
+                <w:noProof/>
+              </w:rPr>
+              <w:t>2.</w:t>
+            </w:r>
+            <w:r>
+              <w:rPr>
+                <w:rFonts w:eastAsiaTheme="minorEastAsia"/>
+                <w:noProof/>
+                <w:lang w:val="es-SV" w:eastAsia="es-SV"/>
+              </w:rPr>
+              <w:tab/>
+            </w:r>
+            <w:r>
+              <w:rPr>
+                <w:rStyle w:val="Hipervnculo"/>
+                <w:noProof/>
+              </w:rPr>
+              <w:t>DISEÑO UX/UI</w:t>
+            </w:r>
+            <w:r>
+              <w:rPr>
+                <w:noProof/>
+                <w:webHidden/>
+              </w:rPr>
+              <w:tab/>
+            </w:r>
+            <w:r>
+              <w:rPr>
+                <w:noProof/>
+                <w:webHidden/>
+              </w:rPr>
+              <w:fldChar w:fldCharType="begin"/>
+            </w:r>
+            <w:r>
+              <w:rPr>
+                <w:noProof/>
+                <w:webHidden/>
+              </w:rPr>
+              <w:instrText xml:space="preserve"> PAGEREF _Toc49699665 \h </w:instrText>
+            </w:r>
+            <w:r>
+              <w:rPr>
+                <w:noProof/>
+                <w:webHidden/>
+              </w:rPr>
+            </w:r>
+            <w:r>
+              <w:rPr>
+                <w:noProof/>
+                <w:webHidden/>
+              </w:rPr>
+              <w:fldChar w:fldCharType="separate"/>
+            </w:r>
+            <w:r>
+              <w:rPr>
+                <w:noProof/>
+                <w:webHidden/>
+              </w:rPr>
+              <w:t>3</w:t>
+            </w:r>
+            <w:r>
+              <w:rPr>
+                <w:noProof/>
+                <w:webHidden/>
+              </w:rPr>
+              <w:fldChar w:fldCharType="end"/>
+            </w:r>
+          </w:hyperlink>
+        </w:p>
+        <w:p>
+          <w:pPr>
+            <w:pStyle w:val="TDC1"/>
+            <w:tabs>
+              <w:tab w:val="left" w:pos="440"/>
+              <w:tab w:val="right" w:leader="dot" w:pos="8828"/>
+            </w:tabs>
+            <w:rPr>
+              <w:rFonts w:eastAsiaTheme="minorEastAsia"/>
+              <w:noProof/>
+              <w:lang w:val="es-SV" w:eastAsia="es-SV"/>
+            </w:rPr>
+          </w:pPr>
+          <w:hyperlink w:anchor="_Toc49699666" w:history="1">
+            <w:r>
+              <w:rPr>
+                <w:rStyle w:val="Hipervnculo"/>
+                <w:noProof/>
+              </w:rPr>
+              <w:t>3.</w:t>
+            </w:r>
+            <w:r>
+              <w:rPr>
+                <w:rFonts w:eastAsiaTheme="minorEastAsia"/>
+                <w:noProof/>
+                <w:lang w:val="es-SV" w:eastAsia="es-SV"/>
+              </w:rPr>
+              <w:tab/>
+            </w:r>
+            <w:r>
+              <w:rPr>
+                <w:rStyle w:val="Hipervnculo"/>
+                <w:noProof/>
+              </w:rPr>
+              <w:t>LÓGICA DE SOLUCIÓN DEL PROBLEMA</w:t>
+            </w:r>
+            <w:r>
+              <w:rPr>
+                <w:noProof/>
+                <w:webHidden/>
+              </w:rPr>
+              <w:tab/>
+            </w:r>
+            <w:r>
+              <w:rPr>
+                <w:noProof/>
+                <w:webHidden/>
+              </w:rPr>
+              <w:fldChar w:fldCharType="begin"/>
+            </w:r>
+            <w:r>
+              <w:rPr>
+                <w:noProof/>
+                <w:webHidden/>
+              </w:rPr>
+              <w:instrText xml:space="preserve"> PAGEREF _Toc49699666 \h </w:instrText>
+            </w:r>
+            <w:r>
+              <w:rPr>
+                <w:noProof/>
+                <w:webHidden/>
+              </w:rPr>
+            </w:r>
+            <w:r>
+              <w:rPr>
+                <w:noProof/>
+                <w:webHidden/>
+              </w:rPr>
+              <w:fldChar w:fldCharType="separate"/>
+            </w:r>
+            <w:r>
+              <w:rPr>
+                <w:noProof/>
+                <w:webHidden/>
+              </w:rPr>
+              <w:t>10</w:t>
+            </w:r>
+            <w:r>
+              <w:rPr>
+                <w:noProof/>
+                <w:webHidden/>
+              </w:rPr>
+              <w:fldChar w:fldCharType="end"/>
+            </w:r>
+          </w:hyperlink>
+        </w:p>
+        <w:p>
+          <w:pPr>
+            <w:pStyle w:val="TDC1"/>
+            <w:tabs>
+              <w:tab w:val="left" w:pos="440"/>
+              <w:tab w:val="right" w:leader="dot" w:pos="8828"/>
+            </w:tabs>
+            <w:rPr>
+              <w:rFonts w:eastAsiaTheme="minorEastAsia"/>
+              <w:noProof/>
+              <w:lang w:val="es-SV" w:eastAsia="es-SV"/>
+            </w:rPr>
+          </w:pPr>
+          <w:hyperlink w:anchor="_Toc49699667" w:history="1">
+            <w:r>
+              <w:rPr>
+                <w:rStyle w:val="Hipervnculo"/>
+                <w:noProof/>
+              </w:rPr>
+              <w:t>4.</w:t>
+            </w:r>
+            <w:r>
+              <w:rPr>
+                <w:rFonts w:eastAsiaTheme="minorEastAsia"/>
+                <w:noProof/>
+                <w:lang w:val="es-SV" w:eastAsia="es-SV"/>
+              </w:rPr>
+              <w:tab/>
+            </w:r>
+            <w:r>
+              <w:rPr>
+                <w:rStyle w:val="Hipervnculo"/>
+                <w:noProof/>
+              </w:rPr>
+              <w:t>DETALLE DE HERRAMIENTAS A UTILIZAR EN EL PROYECTO</w:t>
+            </w:r>
+            <w:r>
+              <w:rPr>
+                <w:noProof/>
+                <w:webHidden/>
+              </w:rPr>
+              <w:tab/>
+            </w:r>
+            <w:r>
+              <w:rPr>
+                <w:noProof/>
+                <w:webHidden/>
+              </w:rPr>
+              <w:fldChar w:fldCharType="begin"/>
+            </w:r>
+            <w:r>
+              <w:rPr>
+                <w:noProof/>
+                <w:webHidden/>
+              </w:rPr>
+              <w:instrText xml:space="preserve"> PAGEREF _Toc49699667 \h </w:instrText>
+            </w:r>
+            <w:r>
+              <w:rPr>
+                <w:noProof/>
+                <w:webHidden/>
+              </w:rPr>
+            </w:r>
+            <w:r>
+              <w:rPr>
+                <w:noProof/>
+                <w:webHidden/>
+              </w:rPr>
+              <w:fldChar w:fldCharType="separate"/>
+            </w:r>
+            <w:r>
+              <w:rPr>
+                <w:noProof/>
+                <w:webHidden/>
+              </w:rPr>
+              <w:t>11</w:t>
+            </w:r>
+            <w:r>
+              <w:rPr>
+                <w:noProof/>
+                <w:webHidden/>
+              </w:rPr>
+              <w:fldChar w:fldCharType="end"/>
+            </w:r>
+          </w:hyperlink>
+        </w:p>
+        <w:p>
+          <w:pPr>
+            <w:pStyle w:val="TDC1"/>
+            <w:tabs>
+              <w:tab w:val="left" w:pos="440"/>
+              <w:tab w:val="right" w:leader="dot" w:pos="8828"/>
+            </w:tabs>
+            <w:rPr>
+              <w:rFonts w:eastAsiaTheme="minorEastAsia"/>
+              <w:noProof/>
+              <w:lang w:val="es-SV" w:eastAsia="es-SV"/>
+            </w:rPr>
+          </w:pPr>
+          <w:hyperlink w:anchor="_Toc49699668" w:history="1">
+            <w:r>
+              <w:rPr>
+                <w:rStyle w:val="Hipervnculo"/>
+                <w:noProof/>
+              </w:rPr>
+              <w:t>5.</w:t>
+            </w:r>
+            <w:r>
+              <w:rPr>
+                <w:rFonts w:eastAsiaTheme="minorEastAsia"/>
+                <w:noProof/>
+                <w:lang w:val="es-SV" w:eastAsia="es-SV"/>
+              </w:rPr>
+              <w:tab/>
+            </w:r>
+            <w:r>
+              <w:rPr>
+                <w:rStyle w:val="Hipervnculo"/>
+                <w:noProof/>
+              </w:rPr>
+              <w:t>FUENTES DE CONSULTA</w:t>
+            </w:r>
+            <w:r>
+              <w:rPr>
+                <w:noProof/>
+                <w:webHidden/>
+              </w:rPr>
+              <w:tab/>
+            </w:r>
+            <w:r>
+              <w:rPr>
+                <w:noProof/>
+                <w:webHidden/>
+              </w:rPr>
+              <w:fldChar w:fldCharType="begin"/>
+            </w:r>
+            <w:r>
+              <w:rPr>
+                <w:noProof/>
+                <w:webHidden/>
+              </w:rPr>
+              <w:instrText xml:space="preserve"> PAGEREF _Toc49699668 \h </w:instrText>
+            </w:r>
+            <w:r>
+              <w:rPr>
+                <w:noProof/>
+                <w:webHidden/>
+              </w:rPr>
+            </w:r>
+            <w:r>
+              <w:rPr>
+                <w:noProof/>
+                <w:webHidden/>
+              </w:rPr>
+              <w:fldChar w:fldCharType="separate"/>
+            </w:r>
+            <w:r>
+              <w:rPr>
+                <w:noProof/>
+                <w:webHidden/>
+              </w:rPr>
+              <w:t>13</w:t>
+            </w:r>
+            <w:r>
+              <w:rPr>
+                <w:noProof/>
+                <w:webHidden/>
+              </w:rPr>
+              <w:fldChar w:fldCharType="end"/>
+            </w:r>
+          </w:hyperlink>
+        </w:p>
+        <w:p>
+          <w:r>
+            <w:rPr>
+              <w:b/>
+              <w:bCs/>
+              <w:lang w:val="es-ES"/>
+            </w:rPr>
+            <w:fldChar w:fldCharType="end"/>
+          </w:r>
+        </w:p>
+      </w:sdtContent>
+    </w:sdt>
     <w:p>
       <w:pPr>
         <w:tabs>
@@ -1147,10 +1556,12 @@
       <w:pPr>
         <w:pStyle w:val="Ttulo1"/>
       </w:pPr>
+      <w:bookmarkStart w:id="0" w:name="_Toc49699664"/>
       <w:r>
         <w:lastRenderedPageBreak/>
         <w:t>INTRODUCCIÓN</w:t>
       </w:r>
+      <w:bookmarkEnd w:id="0"/>
     </w:p>
     <w:p>
       <w:pPr>
@@ -1211,6 +1622,13 @@
           <w:lang w:val="es-MX"/>
         </w:rPr>
       </w:pPr>
+      <w:r>
+        <w:rPr>
+          <w:rFonts w:asciiTheme="majorHAnsi" w:hAnsiTheme="majorHAnsi" w:cstheme="majorHAnsi"/>
+          <w:lang w:val="es-MX"/>
+        </w:rPr>
+        <w:t>Cuando nos introducimos al desarrollo web tenemos en mente que puede ser un tema muy sencillo, pero es de tener en cuanta los diferentes factores que conlleva la creación de una pagina web, es decir, todo el trabajo e investigación que tiene en el fondo, porque no solo podemos decir que haremos una pagina web de la noche a la mañana, primero debemos saber sobre que queremos desarrollarla, ya sea para uso personal o para una entidad o empresa.</w:t>
+      </w:r>
     </w:p>
     <w:p>
       <w:pPr>
@@ -1223,6 +1641,34 @@
           <w:lang w:val="es-MX"/>
         </w:rPr>
       </w:pPr>
+      <w:r>
+        <w:rPr>
+          <w:rFonts w:asciiTheme="majorHAnsi" w:hAnsiTheme="majorHAnsi" w:cstheme="majorHAnsi"/>
+          <w:lang w:val="es-MX"/>
+        </w:rPr>
+        <w:t xml:space="preserve">Primero debemos conocer que tipo de servicio requiere el cliente, hacer una investigación, y partiendo de diseños elaborados en Mock Ups una forma de presentar el producto final y sus diferentes paginas (en nuestro caso por el desarrollo web) donde se pretende que el cliente pueda observar detenidamente como se vera su producto antes de desarrollarse, luego mediante el uso del diseño UX/UI podemos comenzar el desarrollo de lo que será la pagina web, es decir, la experiencia del usuario y como este interactuara con el producto. Por otro </w:t>
+      </w:r>
+      <w:r>
+        <w:rPr>
+          <w:rFonts w:asciiTheme="majorHAnsi" w:hAnsiTheme="majorHAnsi" w:cstheme="majorHAnsi"/>
+          <w:lang w:val="es-MX"/>
+        </w:rPr>
+        <w:t>lado,</w:t>
+      </w:r>
+      <w:r>
+        <w:rPr>
+          <w:rFonts w:asciiTheme="majorHAnsi" w:hAnsiTheme="majorHAnsi" w:cstheme="majorHAnsi"/>
+          <w:lang w:val="es-MX"/>
+        </w:rPr>
+        <w:t xml:space="preserve"> tenemos lo que es la interfaz de usuario que esta esta mayormente centrada en la parte visual</w:t>
+      </w:r>
+      <w:r>
+        <w:rPr>
+          <w:rFonts w:asciiTheme="majorHAnsi" w:hAnsiTheme="majorHAnsi" w:cstheme="majorHAnsi"/>
+          <w:lang w:val="es-MX"/>
+        </w:rPr>
+        <w:t>, donde se encarga que un producto sea útil para los usuarios haciendo también atractivo e intuitivo.</w:t>
+      </w:r>
     </w:p>
     <w:p>
       <w:pPr>
@@ -1235,6 +1681,20 @@
           <w:lang w:val="es-MX"/>
         </w:rPr>
       </w:pPr>
+      <w:r>
+        <w:rPr>
+          <w:rFonts w:asciiTheme="majorHAnsi" w:hAnsiTheme="majorHAnsi" w:cstheme="majorHAnsi"/>
+          <w:lang w:val="es-MX"/>
+        </w:rPr>
+        <w:t>Para continuar veremos una explicación de la lógica que usaremos para el desarrollo de dicha aplicación web.</w:t>
+      </w:r>
+      <w:r>
+        <w:rPr>
+          <w:rFonts w:asciiTheme="majorHAnsi" w:hAnsiTheme="majorHAnsi" w:cstheme="majorHAnsi"/>
+          <w:lang w:val="es-MX"/>
+        </w:rPr>
+        <w:t xml:space="preserve"> Donde planteamos como será en si la aplicación teniendo un control de todos los documentos usados en la veterinaria, ya que hay casos donde tenemos algunas veterinarias donde tiene mayor afluencia de personas con sus mascotas, y a veces no se tiene un correcto control de los expedientes de dichos animalitos.</w:t>
+      </w:r>
     </w:p>
     <w:p>
       <w:pPr>
@@ -1247,6 +1707,13 @@
           <w:lang w:val="es-MX"/>
         </w:rPr>
       </w:pPr>
+      <w:r>
+        <w:rPr>
+          <w:rFonts w:asciiTheme="majorHAnsi" w:hAnsiTheme="majorHAnsi" w:cstheme="majorHAnsi"/>
+          <w:lang w:val="es-MX"/>
+        </w:rPr>
+        <w:t>Haciendo también una breve explicación de los lenguajes que usaremos para el desarrollo de esta, es decir, tanto para el frontend como el backend, puesto que dichos lenguajes que usamos están diseñados exclusivamente para un desarrollo óptimo de aplicaciones.</w:t>
+      </w:r>
     </w:p>
     <w:p>
       <w:pPr>
@@ -1259,6 +1726,13 @@
           <w:lang w:val="es-MX"/>
         </w:rPr>
       </w:pPr>
+      <w:r>
+        <w:rPr>
+          <w:rFonts w:asciiTheme="majorHAnsi" w:hAnsiTheme="majorHAnsi" w:cstheme="majorHAnsi"/>
+          <w:lang w:val="es-MX"/>
+        </w:rPr>
+        <w:t>Continuando podemos ver que tenemos una breve explicación de las diferentes herramientas que usaremos para el desarrollo del proyecto.</w:t>
+      </w:r>
     </w:p>
     <w:p>
       <w:pPr>
@@ -1271,6 +1745,13 @@
           <w:lang w:val="es-MX"/>
         </w:rPr>
       </w:pPr>
+      <w:r>
+        <w:rPr>
+          <w:rFonts w:asciiTheme="majorHAnsi" w:hAnsiTheme="majorHAnsi" w:cstheme="majorHAnsi"/>
+          <w:lang w:val="es-MX"/>
+        </w:rPr>
+        <w:t>Pero estos son algunas de los pasos que se tomaran para el desarrollo de la aplicación utilizando estándares y buenas practicas que son de gran utilidad para la gran mayoría de los programadores en la actualidad.</w:t>
+      </w:r>
     </w:p>
     <w:p>
       <w:pPr>
@@ -1283,6 +1764,13 @@
           <w:lang w:val="es-MX"/>
         </w:rPr>
       </w:pPr>
+      <w:r>
+        <w:rPr>
+          <w:rFonts w:asciiTheme="majorHAnsi" w:hAnsiTheme="majorHAnsi" w:cstheme="majorHAnsi"/>
+          <w:lang w:val="es-MX"/>
+        </w:rPr>
+        <w:t xml:space="preserve"> </w:t>
+      </w:r>
     </w:p>
     <w:p>
       <w:pPr>
@@ -1370,295 +1858,17 @@
     </w:p>
     <w:p>
       <w:pPr>
-        <w:pStyle w:val="Prrafodelista"/>
-        <w:tabs>
-          <w:tab w:val="left" w:pos="5640"/>
-        </w:tabs>
-        <w:rPr>
-          <w:rFonts w:asciiTheme="majorHAnsi" w:hAnsiTheme="majorHAnsi" w:cstheme="majorHAnsi"/>
-          <w:lang w:val="es-MX"/>
-        </w:rPr>
-      </w:pPr>
-    </w:p>
-    <w:p>
-      <w:pPr>
-        <w:pStyle w:val="Prrafodelista"/>
-        <w:tabs>
-          <w:tab w:val="left" w:pos="5640"/>
-        </w:tabs>
-        <w:rPr>
-          <w:rFonts w:asciiTheme="majorHAnsi" w:hAnsiTheme="majorHAnsi" w:cstheme="majorHAnsi"/>
-          <w:lang w:val="es-MX"/>
-        </w:rPr>
-      </w:pPr>
-    </w:p>
-    <w:p>
-      <w:pPr>
-        <w:pStyle w:val="Prrafodelista"/>
-        <w:tabs>
-          <w:tab w:val="left" w:pos="5640"/>
-        </w:tabs>
-        <w:rPr>
-          <w:rFonts w:asciiTheme="majorHAnsi" w:hAnsiTheme="majorHAnsi" w:cstheme="majorHAnsi"/>
-          <w:lang w:val="es-MX"/>
-        </w:rPr>
-      </w:pPr>
-    </w:p>
-    <w:p>
-      <w:pPr>
-        <w:pStyle w:val="Prrafodelista"/>
-        <w:tabs>
-          <w:tab w:val="left" w:pos="5640"/>
-        </w:tabs>
-        <w:rPr>
-          <w:rFonts w:asciiTheme="majorHAnsi" w:hAnsiTheme="majorHAnsi" w:cstheme="majorHAnsi"/>
-          <w:lang w:val="es-MX"/>
-        </w:rPr>
-      </w:pPr>
-    </w:p>
-    <w:p>
-      <w:pPr>
-        <w:pStyle w:val="Prrafodelista"/>
-        <w:tabs>
-          <w:tab w:val="left" w:pos="5640"/>
-        </w:tabs>
-        <w:rPr>
-          <w:rFonts w:asciiTheme="majorHAnsi" w:hAnsiTheme="majorHAnsi" w:cstheme="majorHAnsi"/>
-          <w:lang w:val="es-MX"/>
-        </w:rPr>
-      </w:pPr>
-    </w:p>
-    <w:p>
-      <w:pPr>
-        <w:pStyle w:val="Prrafodelista"/>
-        <w:tabs>
-          <w:tab w:val="left" w:pos="5640"/>
-        </w:tabs>
-        <w:rPr>
-          <w:rFonts w:asciiTheme="majorHAnsi" w:hAnsiTheme="majorHAnsi" w:cstheme="majorHAnsi"/>
-          <w:lang w:val="es-MX"/>
-        </w:rPr>
-      </w:pPr>
-    </w:p>
-    <w:p>
-      <w:pPr>
-        <w:pStyle w:val="Prrafodelista"/>
-        <w:tabs>
-          <w:tab w:val="left" w:pos="5640"/>
-        </w:tabs>
-        <w:rPr>
-          <w:rFonts w:asciiTheme="majorHAnsi" w:hAnsiTheme="majorHAnsi" w:cstheme="majorHAnsi"/>
-          <w:lang w:val="es-MX"/>
-        </w:rPr>
-      </w:pPr>
-    </w:p>
-    <w:p>
-      <w:pPr>
-        <w:pStyle w:val="Prrafodelista"/>
-        <w:tabs>
-          <w:tab w:val="left" w:pos="5640"/>
-        </w:tabs>
-        <w:rPr>
-          <w:rFonts w:asciiTheme="majorHAnsi" w:hAnsiTheme="majorHAnsi" w:cstheme="majorHAnsi"/>
-          <w:lang w:val="es-MX"/>
-        </w:rPr>
-      </w:pPr>
-    </w:p>
-    <w:p>
-      <w:pPr>
-        <w:pStyle w:val="Prrafodelista"/>
-        <w:tabs>
-          <w:tab w:val="left" w:pos="5640"/>
-        </w:tabs>
-        <w:rPr>
-          <w:rFonts w:asciiTheme="majorHAnsi" w:hAnsiTheme="majorHAnsi" w:cstheme="majorHAnsi"/>
-          <w:lang w:val="es-MX"/>
-        </w:rPr>
-      </w:pPr>
-    </w:p>
-    <w:p>
-      <w:pPr>
-        <w:pStyle w:val="Prrafodelista"/>
-        <w:tabs>
-          <w:tab w:val="left" w:pos="5640"/>
-        </w:tabs>
-        <w:rPr>
-          <w:rFonts w:asciiTheme="majorHAnsi" w:hAnsiTheme="majorHAnsi" w:cstheme="majorHAnsi"/>
-          <w:lang w:val="es-MX"/>
-        </w:rPr>
-      </w:pPr>
-    </w:p>
-    <w:p>
-      <w:pPr>
-        <w:pStyle w:val="Prrafodelista"/>
-        <w:tabs>
-          <w:tab w:val="left" w:pos="5640"/>
-        </w:tabs>
-        <w:rPr>
-          <w:rFonts w:asciiTheme="majorHAnsi" w:hAnsiTheme="majorHAnsi" w:cstheme="majorHAnsi"/>
-          <w:lang w:val="es-MX"/>
-        </w:rPr>
-      </w:pPr>
-    </w:p>
-    <w:p>
-      <w:pPr>
-        <w:pStyle w:val="Prrafodelista"/>
-        <w:tabs>
-          <w:tab w:val="left" w:pos="5640"/>
-        </w:tabs>
-        <w:rPr>
-          <w:rFonts w:asciiTheme="majorHAnsi" w:hAnsiTheme="majorHAnsi" w:cstheme="majorHAnsi"/>
-          <w:lang w:val="es-MX"/>
-        </w:rPr>
-      </w:pPr>
-    </w:p>
-    <w:p>
-      <w:pPr>
-        <w:pStyle w:val="Prrafodelista"/>
-        <w:tabs>
-          <w:tab w:val="left" w:pos="5640"/>
-        </w:tabs>
-        <w:rPr>
-          <w:rFonts w:asciiTheme="majorHAnsi" w:hAnsiTheme="majorHAnsi" w:cstheme="majorHAnsi"/>
-          <w:lang w:val="es-MX"/>
-        </w:rPr>
-      </w:pPr>
-    </w:p>
-    <w:p>
-      <w:pPr>
-        <w:pStyle w:val="Prrafodelista"/>
-        <w:tabs>
-          <w:tab w:val="left" w:pos="5640"/>
-        </w:tabs>
-        <w:rPr>
-          <w:rFonts w:asciiTheme="majorHAnsi" w:hAnsiTheme="majorHAnsi" w:cstheme="majorHAnsi"/>
-          <w:lang w:val="es-MX"/>
-        </w:rPr>
-      </w:pPr>
-    </w:p>
-    <w:p>
-      <w:pPr>
-        <w:pStyle w:val="Prrafodelista"/>
-        <w:tabs>
-          <w:tab w:val="left" w:pos="5640"/>
-        </w:tabs>
-        <w:rPr>
-          <w:rFonts w:asciiTheme="majorHAnsi" w:hAnsiTheme="majorHAnsi" w:cstheme="majorHAnsi"/>
-          <w:lang w:val="es-MX"/>
-        </w:rPr>
-      </w:pPr>
-    </w:p>
-    <w:p>
-      <w:pPr>
-        <w:pStyle w:val="Prrafodelista"/>
-        <w:tabs>
-          <w:tab w:val="left" w:pos="5640"/>
-        </w:tabs>
-        <w:rPr>
-          <w:rFonts w:asciiTheme="majorHAnsi" w:hAnsiTheme="majorHAnsi" w:cstheme="majorHAnsi"/>
-          <w:lang w:val="es-MX"/>
-        </w:rPr>
-      </w:pPr>
-    </w:p>
-    <w:p>
-      <w:pPr>
-        <w:pStyle w:val="Prrafodelista"/>
-        <w:tabs>
-          <w:tab w:val="left" w:pos="5640"/>
-        </w:tabs>
-        <w:rPr>
-          <w:rFonts w:asciiTheme="majorHAnsi" w:hAnsiTheme="majorHAnsi" w:cstheme="majorHAnsi"/>
-          <w:lang w:val="es-MX"/>
-        </w:rPr>
-      </w:pPr>
-    </w:p>
-    <w:p>
-      <w:pPr>
-        <w:pStyle w:val="Prrafodelista"/>
-        <w:tabs>
-          <w:tab w:val="left" w:pos="5640"/>
-        </w:tabs>
-        <w:rPr>
-          <w:rFonts w:asciiTheme="majorHAnsi" w:hAnsiTheme="majorHAnsi" w:cstheme="majorHAnsi"/>
-          <w:lang w:val="es-MX"/>
-        </w:rPr>
-      </w:pPr>
-    </w:p>
-    <w:p>
-      <w:pPr>
-        <w:pStyle w:val="Prrafodelista"/>
-        <w:tabs>
-          <w:tab w:val="left" w:pos="5640"/>
-        </w:tabs>
-        <w:rPr>
-          <w:rFonts w:asciiTheme="majorHAnsi" w:hAnsiTheme="majorHAnsi" w:cstheme="majorHAnsi"/>
-          <w:lang w:val="es-MX"/>
-        </w:rPr>
-      </w:pPr>
-    </w:p>
-    <w:p>
-      <w:pPr>
-        <w:pStyle w:val="Prrafodelista"/>
-        <w:tabs>
-          <w:tab w:val="left" w:pos="5640"/>
-        </w:tabs>
-        <w:rPr>
-          <w:rFonts w:asciiTheme="majorHAnsi" w:hAnsiTheme="majorHAnsi" w:cstheme="majorHAnsi"/>
-          <w:lang w:val="es-MX"/>
-        </w:rPr>
-      </w:pPr>
-    </w:p>
-    <w:p>
-      <w:pPr>
-        <w:pStyle w:val="Prrafodelista"/>
-        <w:tabs>
-          <w:tab w:val="left" w:pos="5640"/>
-        </w:tabs>
-        <w:rPr>
-          <w:rFonts w:asciiTheme="majorHAnsi" w:hAnsiTheme="majorHAnsi" w:cstheme="majorHAnsi"/>
-          <w:lang w:val="es-MX"/>
-        </w:rPr>
-      </w:pPr>
-    </w:p>
-    <w:p>
-      <w:pPr>
-        <w:pStyle w:val="Prrafodelista"/>
-        <w:tabs>
-          <w:tab w:val="left" w:pos="5640"/>
-        </w:tabs>
-        <w:rPr>
-          <w:rFonts w:asciiTheme="majorHAnsi" w:hAnsiTheme="majorHAnsi" w:cstheme="majorHAnsi"/>
-          <w:lang w:val="es-MX"/>
-        </w:rPr>
-      </w:pPr>
-    </w:p>
-    <w:p>
-      <w:pPr>
-        <w:pStyle w:val="Prrafodelista"/>
-        <w:tabs>
-          <w:tab w:val="left" w:pos="5640"/>
-        </w:tabs>
-        <w:rPr>
-          <w:rFonts w:asciiTheme="majorHAnsi" w:hAnsiTheme="majorHAnsi" w:cstheme="majorHAnsi"/>
-          <w:lang w:val="es-MX"/>
-        </w:rPr>
-      </w:pPr>
-    </w:p>
-    <w:p>
-      <w:pPr>
-        <w:pStyle w:val="Prrafodelista"/>
-        <w:tabs>
-          <w:tab w:val="left" w:pos="5640"/>
-        </w:tabs>
-        <w:rPr>
-          <w:rFonts w:asciiTheme="majorHAnsi" w:hAnsiTheme="majorHAnsi" w:cstheme="majorHAnsi"/>
-          <w:lang w:val="es-MX"/>
-        </w:rPr>
-      </w:pPr>
-    </w:p>
-    <w:p>
-      <w:pPr>
-        <w:pStyle w:val="Prrafodelista"/>
+        <w:tabs>
+          <w:tab w:val="left" w:pos="5640"/>
+        </w:tabs>
+        <w:rPr>
+          <w:rFonts w:asciiTheme="majorHAnsi" w:hAnsiTheme="majorHAnsi" w:cstheme="majorHAnsi"/>
+          <w:lang w:val="es-MX"/>
+        </w:rPr>
+      </w:pPr>
+    </w:p>
+    <w:p>
+      <w:pPr>
         <w:tabs>
           <w:tab w:val="left" w:pos="5640"/>
         </w:tabs>
@@ -1672,10 +1882,12 @@
       <w:pPr>
         <w:pStyle w:val="Ttulo1"/>
       </w:pPr>
+      <w:bookmarkStart w:id="1" w:name="_Toc49699665"/>
       <w:r>
         <w:lastRenderedPageBreak/>
         <w:t>DISEÑO UX/UI</w:t>
       </w:r>
+      <w:bookmarkEnd w:id="1"/>
     </w:p>
     <w:p>
       <w:pPr>
@@ -1849,7 +2061,7 @@
                     <pic:cNvPicPr/>
                   </pic:nvPicPr>
                   <pic:blipFill>
-                    <a:blip r:embed="rId6">
+                    <a:blip r:embed="rId7">
                       <a:extLst>
                         <a:ext uri="{28A0092B-C50C-407E-A947-70E740481C1C}">
                           <a14:useLocalDpi xmlns:a14="http://schemas.microsoft.com/office/drawing/2010/main" val="0"/>
@@ -2023,7 +2235,7 @@
                     <pic:cNvPicPr/>
                   </pic:nvPicPr>
                   <pic:blipFill rotWithShape="1">
-                    <a:blip r:embed="rId7"/>
+                    <a:blip r:embed="rId8"/>
                     <a:srcRect l="20197"/>
                     <a:stretch/>
                   </pic:blipFill>
@@ -2148,7 +2360,7 @@
                     <pic:cNvPicPr/>
                   </pic:nvPicPr>
                   <pic:blipFill>
-                    <a:blip r:embed="rId8">
+                    <a:blip r:embed="rId9">
                       <a:extLst>
                         <a:ext uri="{28A0092B-C50C-407E-A947-70E740481C1C}">
                           <a14:useLocalDpi xmlns:a14="http://schemas.microsoft.com/office/drawing/2010/main" val="0"/>
@@ -2344,7 +2556,7 @@
                     <pic:cNvPicPr/>
                   </pic:nvPicPr>
                   <pic:blipFill>
-                    <a:blip r:embed="rId9">
+                    <a:blip r:embed="rId10">
                       <a:extLst>
                         <a:ext uri="{28A0092B-C50C-407E-A947-70E740481C1C}">
                           <a14:useLocalDpi xmlns:a14="http://schemas.microsoft.com/office/drawing/2010/main" val="0"/>
@@ -2469,7 +2681,7 @@
                     <pic:cNvPicPr/>
                   </pic:nvPicPr>
                   <pic:blipFill>
-                    <a:blip r:embed="rId10">
+                    <a:blip r:embed="rId11">
                       <a:extLst>
                         <a:ext uri="{28A0092B-C50C-407E-A947-70E740481C1C}">
                           <a14:useLocalDpi xmlns:a14="http://schemas.microsoft.com/office/drawing/2010/main" val="0"/>
@@ -2701,7 +2913,7 @@
                     <pic:cNvPicPr/>
                   </pic:nvPicPr>
                   <pic:blipFill rotWithShape="1">
-                    <a:blip r:embed="rId11">
+                    <a:blip r:embed="rId12">
                       <a:extLst>
                         <a:ext uri="{28A0092B-C50C-407E-A947-70E740481C1C}">
                           <a14:useLocalDpi xmlns:a14="http://schemas.microsoft.com/office/drawing/2010/main" val="0"/>
@@ -2813,7 +3025,7 @@
                     <pic:cNvPicPr/>
                   </pic:nvPicPr>
                   <pic:blipFill>
-                    <a:blip r:embed="rId12">
+                    <a:blip r:embed="rId13">
                       <a:extLst>
                         <a:ext uri="{28A0092B-C50C-407E-A947-70E740481C1C}">
                           <a14:useLocalDpi xmlns:a14="http://schemas.microsoft.com/office/drawing/2010/main" val="0"/>
@@ -2920,7 +3132,7 @@
                     <pic:cNvPicPr/>
                   </pic:nvPicPr>
                   <pic:blipFill>
-                    <a:blip r:embed="rId13">
+                    <a:blip r:embed="rId14">
                       <a:extLst>
                         <a:ext uri="{28A0092B-C50C-407E-A947-70E740481C1C}">
                           <a14:useLocalDpi xmlns:a14="http://schemas.microsoft.com/office/drawing/2010/main" val="0"/>
@@ -2993,7 +3205,7 @@
           <w:rFonts w:asciiTheme="majorHAnsi" w:hAnsiTheme="majorHAnsi" w:cstheme="majorHAnsi"/>
           <w:lang w:val="es-MX"/>
         </w:rPr>
-        <w:t>Formulario Multi-</w:t>
+        <w:t xml:space="preserve">Formulario </w:t>
       </w:r>
       <w:proofErr w:type="spellStart"/>
       <w:r>
@@ -3001,7 +3213,7 @@
           <w:rFonts w:asciiTheme="majorHAnsi" w:hAnsiTheme="majorHAnsi" w:cstheme="majorHAnsi"/>
           <w:lang w:val="es-MX"/>
         </w:rPr>
-        <w:t>part</w:t>
+        <w:t>Multi-part</w:t>
       </w:r>
       <w:proofErr w:type="spellEnd"/>
       <w:r>
@@ -3061,7 +3273,7 @@
                     <pic:cNvPicPr/>
                   </pic:nvPicPr>
                   <pic:blipFill>
-                    <a:blip r:embed="rId14">
+                    <a:blip r:embed="rId15">
                       <a:extLst>
                         <a:ext uri="{28A0092B-C50C-407E-A947-70E740481C1C}">
                           <a14:useLocalDpi xmlns:a14="http://schemas.microsoft.com/office/drawing/2010/main" val="0"/>
@@ -3300,7 +3512,7 @@
                     <pic:cNvPicPr/>
                   </pic:nvPicPr>
                   <pic:blipFill>
-                    <a:blip r:embed="rId15">
+                    <a:blip r:embed="rId16">
                       <a:extLst>
                         <a:ext uri="{28A0092B-C50C-407E-A947-70E740481C1C}">
                           <a14:useLocalDpi xmlns:a14="http://schemas.microsoft.com/office/drawing/2010/main" val="0"/>
@@ -3477,7 +3689,7 @@
                     <pic:cNvPicPr/>
                   </pic:nvPicPr>
                   <pic:blipFill>
-                    <a:blip r:embed="rId16">
+                    <a:blip r:embed="rId17">
                       <a:extLst>
                         <a:ext uri="{28A0092B-C50C-407E-A947-70E740481C1C}">
                           <a14:useLocalDpi xmlns:a14="http://schemas.microsoft.com/office/drawing/2010/main" val="0"/>
@@ -3577,9 +3789,11 @@
       <w:pPr>
         <w:pStyle w:val="Ttulo1"/>
       </w:pPr>
+      <w:bookmarkStart w:id="2" w:name="_Toc49699666"/>
       <w:r>
         <w:t>LÓGICA DE SOLUCIÓN DEL PROBLEMA</w:t>
       </w:r>
+      <w:bookmarkEnd w:id="2"/>
     </w:p>
     <w:p>
       <w:r>
@@ -3616,129 +3830,81 @@
     </w:p>
     <w:p>
       <w:r>
-        <w:t xml:space="preserve">Una de las ventajas por la cual nosotros usaremos Angular en nuestro proyecto es que podemos separar el Font y </w:t>
+        <w:t xml:space="preserve">Una de las ventajas por la cual nosotros usaremos Angular en nuestro proyecto es que podemos separar el Font y backend, eso nos permitirá tener separadas las partes de nuestro proyecto; asimismo nos ayudará a </w:t>
+      </w:r>
+      <w:r>
+        <w:t>que podamos interactuar el Front</w:t>
+      </w:r>
+      <w:r>
+        <w:t xml:space="preserve">end con Angular para peticiones al backend y ese le devolverá información y así no mezclamos todo nuestro código y por consiguiente se trabajará de una manera más ordenada. </w:t>
+      </w:r>
+    </w:p>
+    <w:p>
+      <w:r>
+        <w:t>Por esta razón, usarem</w:t>
+      </w:r>
+      <w:r>
+        <w:t xml:space="preserve">os </w:t>
       </w:r>
       <w:proofErr w:type="spellStart"/>
       <w:r>
-        <w:t>backend</w:t>
+        <w:t>TypeScript</w:t>
       </w:r>
       <w:proofErr w:type="spellEnd"/>
       <w:r>
-        <w:t xml:space="preserve">, eso nos permitirá tener separadas las partes de nuestro proyecto; asimismo nos ayudará a </w:t>
-      </w:r>
-      <w:r>
-        <w:t xml:space="preserve">que podamos interactuar el </w:t>
+        <w:t xml:space="preserve"> para nuestro Front</w:t>
+      </w:r>
+      <w:r>
+        <w:t xml:space="preserve">end que contiene más elementos que JavaScript y </w:t>
       </w:r>
       <w:proofErr w:type="spellStart"/>
       <w:r>
-        <w:t>Front</w:t>
-      </w:r>
+        <w:t>ScmaScript</w:t>
+      </w:r>
+      <w:proofErr w:type="spellEnd"/>
+      <w:r>
+        <w:t>; nos ayudara a balancear el costo de procesamiento entre el Front-</w:t>
+      </w:r>
+      <w:proofErr w:type="spellStart"/>
       <w:r>
         <w:t>end</w:t>
       </w:r>
       <w:proofErr w:type="spellEnd"/>
       <w:r>
-        <w:t xml:space="preserve"> con Angular para peticiones al </w:t>
+        <w:t xml:space="preserve"> y el back-</w:t>
       </w:r>
       <w:proofErr w:type="spellStart"/>
       <w:r>
-        <w:t>backend</w:t>
+        <w:t>end</w:t>
       </w:r>
       <w:proofErr w:type="spellEnd"/>
       <w:r>
-        <w:t xml:space="preserve"> y ese le devolverá información y así no mezclamos todo nuestro código y por consiguiente se trabajará de una manera más ordenada. </w:t>
-      </w:r>
-    </w:p>
-    <w:p>
-      <w:r>
-        <w:t>Por esta razón, usarem</w:t>
-      </w:r>
-      <w:r>
-        <w:t xml:space="preserve">os </w:t>
+        <w:t xml:space="preserve">. Así también, nos brindara más dinamismo en nuestra aplicación. Finalmente, utilizaremos PHP para ser almacenadas en una base de datos. </w:t>
+      </w:r>
+    </w:p>
+    <w:p>
+      <w:r>
+        <w:t>En conclusión, utilizamos Angular porque nos permitirá dividir nuestro proyecto y así tener un mejor orden, dinamismo y facilidad; ya qu</w:t>
+      </w:r>
+      <w:r>
+        <w:t>e, lo utilizaremos para el Front</w:t>
+      </w:r>
+      <w:r>
+        <w:t xml:space="preserve">end y </w:t>
       </w:r>
       <w:proofErr w:type="spellStart"/>
       <w:r>
-        <w:t>TypeScript</w:t>
+        <w:t>Typescript</w:t>
       </w:r>
       <w:proofErr w:type="spellEnd"/>
       <w:r>
-        <w:t xml:space="preserve"> para nuestro </w:t>
-      </w:r>
-      <w:proofErr w:type="spellStart"/>
-      <w:r>
-        <w:t>Front</w:t>
-      </w:r>
-      <w:r>
-        <w:t>end</w:t>
-      </w:r>
-      <w:proofErr w:type="spellEnd"/>
-      <w:r>
-        <w:t xml:space="preserve"> que contiene más elementos que JavaScript y </w:t>
-      </w:r>
-      <w:proofErr w:type="spellStart"/>
-      <w:r>
-        <w:t>ScmaScript</w:t>
-      </w:r>
-      <w:proofErr w:type="spellEnd"/>
-      <w:r>
-        <w:t>; nos ayudara a balancear el costo de procesamiento entre el Front-</w:t>
-      </w:r>
-      <w:proofErr w:type="spellStart"/>
-      <w:r>
-        <w:t>end</w:t>
-      </w:r>
-      <w:proofErr w:type="spellEnd"/>
-      <w:r>
-        <w:t xml:space="preserve"> y el back-</w:t>
-      </w:r>
-      <w:proofErr w:type="spellStart"/>
-      <w:r>
-        <w:t>end</w:t>
-      </w:r>
-      <w:proofErr w:type="spellEnd"/>
-      <w:r>
-        <w:t xml:space="preserve">. Así también, nos brindara más dinamismo en nuestra aplicación. Finalmente, utilizaremos PHP para ser almacenadas en una base de datos. </w:t>
-      </w:r>
-    </w:p>
-    <w:p>
-      <w:r>
-        <w:t>En conclusión, utilizamos Angular porque nos permitirá dividir nuestro proyecto y así tener un mejor orden, dinamismo y facilidad; ya qu</w:t>
-      </w:r>
-      <w:r>
-        <w:t xml:space="preserve">e, lo utilizaremos para el </w:t>
-      </w:r>
-      <w:proofErr w:type="spellStart"/>
-      <w:r>
-        <w:t>Front</w:t>
-      </w:r>
-      <w:r>
-        <w:t>end</w:t>
-      </w:r>
-      <w:proofErr w:type="spellEnd"/>
-      <w:r>
-        <w:t xml:space="preserve"> y </w:t>
-      </w:r>
-      <w:proofErr w:type="spellStart"/>
-      <w:r>
-        <w:t>Typescript</w:t>
-      </w:r>
-      <w:proofErr w:type="spellEnd"/>
-      <w:r>
         <w:t xml:space="preserve"> </w:t>
       </w:r>
       <w:r>
         <w:t xml:space="preserve">como el modelo de programación </w:t>
       </w:r>
       <w:r>
-        <w:t xml:space="preserve">y PHP como nuestro </w:t>
-      </w:r>
-      <w:proofErr w:type="spellStart"/>
-      <w:r>
-        <w:t>backend</w:t>
-      </w:r>
-      <w:proofErr w:type="spellEnd"/>
-      <w:r>
-        <w:t xml:space="preserve">. La comunicación, es que Angular capturaría la información (datos), se los enviaría en archivos </w:t>
+        <w:t xml:space="preserve">y PHP como nuestro backend. La comunicación, es que Angular capturaría la información (datos), se los enviaría en archivos </w:t>
       </w:r>
       <w:proofErr w:type="spellStart"/>
       <w:r>
@@ -3793,70 +3959,6 @@
             <wp:extent cx="4791075" cy="2076450"/>
             <wp:effectExtent l="0" t="0" r="9525" b="0"/>
             <wp:docPr id="14" name="Imagen 14"/>
-            <wp:cNvGraphicFramePr>
-              <a:graphicFrameLocks xmlns:a="http://schemas.openxmlformats.org/drawingml/2006/main" noChangeAspect="1"/>
-            </wp:cNvGraphicFramePr>
-            <a:graphic xmlns:a="http://schemas.openxmlformats.org/drawingml/2006/main">
-              <a:graphicData uri="http://schemas.openxmlformats.org/drawingml/2006/picture">
-                <pic:pic xmlns:pic="http://schemas.openxmlformats.org/drawingml/2006/picture">
-                  <pic:nvPicPr>
-                    <pic:cNvPr id="1" name=""/>
-                    <pic:cNvPicPr/>
-                  </pic:nvPicPr>
-                  <pic:blipFill>
-                    <a:blip r:embed="rId17"/>
-                    <a:stretch>
-                      <a:fillRect/>
-                    </a:stretch>
-                  </pic:blipFill>
-                  <pic:spPr>
-                    <a:xfrm>
-                      <a:off x="0" y="0"/>
-                      <a:ext cx="4791075" cy="2076450"/>
-                    </a:xfrm>
-                    <a:prstGeom prst="rect">
-                      <a:avLst/>
-                    </a:prstGeom>
-                  </pic:spPr>
-                </pic:pic>
-              </a:graphicData>
-            </a:graphic>
-          </wp:inline>
-        </w:drawing>
-      </w:r>
-      <w:bookmarkStart w:id="0" w:name="_GoBack"/>
-      <w:bookmarkEnd w:id="0"/>
-    </w:p>
-    <w:p>
-      <w:pPr>
-        <w:pStyle w:val="Subttulo"/>
-        <w:rPr>
-          <w:lang w:val="es-MX"/>
-        </w:rPr>
-      </w:pPr>
-      <w:r>
-        <w:rPr>
-          <w:lang w:val="es-MX"/>
-        </w:rPr>
-        <w:t>Diagrama de Secuencia</w:t>
-      </w:r>
-    </w:p>
-    <w:p>
-      <w:pPr>
-        <w:rPr>
-          <w:lang w:val="es-MX"/>
-        </w:rPr>
-      </w:pPr>
-      <w:r>
-        <w:rPr>
-          <w:noProof/>
-          <w:lang w:val="es-SV" w:eastAsia="es-SV"/>
-        </w:rPr>
-        <w:drawing>
-          <wp:inline distT="0" distB="0" distL="0" distR="0" wp14:anchorId="24197932" wp14:editId="3E3E7C4C">
-            <wp:extent cx="5612130" cy="3531870"/>
-            <wp:effectExtent l="0" t="0" r="7620" b="0"/>
-            <wp:docPr id="3" name="Imagen 3"/>
             <wp:cNvGraphicFramePr>
               <a:graphicFrameLocks xmlns:a="http://schemas.openxmlformats.org/drawingml/2006/main" noChangeAspect="1"/>
             </wp:cNvGraphicFramePr>
@@ -3876,6 +3978,68 @@
                   <pic:spPr>
                     <a:xfrm>
                       <a:off x="0" y="0"/>
+                      <a:ext cx="4791075" cy="2076450"/>
+                    </a:xfrm>
+                    <a:prstGeom prst="rect">
+                      <a:avLst/>
+                    </a:prstGeom>
+                  </pic:spPr>
+                </pic:pic>
+              </a:graphicData>
+            </a:graphic>
+          </wp:inline>
+        </w:drawing>
+      </w:r>
+    </w:p>
+    <w:p>
+      <w:pPr>
+        <w:pStyle w:val="Subttulo"/>
+        <w:rPr>
+          <w:lang w:val="es-MX"/>
+        </w:rPr>
+      </w:pPr>
+      <w:r>
+        <w:rPr>
+          <w:lang w:val="es-MX"/>
+        </w:rPr>
+        <w:t>Diagrama de Secuencia</w:t>
+      </w:r>
+    </w:p>
+    <w:p>
+      <w:pPr>
+        <w:rPr>
+          <w:lang w:val="es-MX"/>
+        </w:rPr>
+      </w:pPr>
+      <w:r>
+        <w:rPr>
+          <w:noProof/>
+          <w:lang w:val="es-SV" w:eastAsia="es-SV"/>
+        </w:rPr>
+        <w:drawing>
+          <wp:inline distT="0" distB="0" distL="0" distR="0" wp14:anchorId="24197932" wp14:editId="3E3E7C4C">
+            <wp:extent cx="5612130" cy="3531870"/>
+            <wp:effectExtent l="0" t="0" r="7620" b="0"/>
+            <wp:docPr id="3" name="Imagen 3"/>
+            <wp:cNvGraphicFramePr>
+              <a:graphicFrameLocks xmlns:a="http://schemas.openxmlformats.org/drawingml/2006/main" noChangeAspect="1"/>
+            </wp:cNvGraphicFramePr>
+            <a:graphic xmlns:a="http://schemas.openxmlformats.org/drawingml/2006/main">
+              <a:graphicData uri="http://schemas.openxmlformats.org/drawingml/2006/picture">
+                <pic:pic xmlns:pic="http://schemas.openxmlformats.org/drawingml/2006/picture">
+                  <pic:nvPicPr>
+                    <pic:cNvPr id="1" name=""/>
+                    <pic:cNvPicPr/>
+                  </pic:nvPicPr>
+                  <pic:blipFill>
+                    <a:blip r:embed="rId19"/>
+                    <a:stretch>
+                      <a:fillRect/>
+                    </a:stretch>
+                  </pic:blipFill>
+                  <pic:spPr>
+                    <a:xfrm>
+                      <a:off x="0" y="0"/>
                       <a:ext cx="5612130" cy="3531870"/>
                     </a:xfrm>
                     <a:prstGeom prst="rect">
@@ -3893,17 +4057,408 @@
       <w:pPr>
         <w:pStyle w:val="Ttulo1"/>
       </w:pPr>
+      <w:bookmarkStart w:id="3" w:name="_Toc49699667"/>
       <w:r>
         <w:t>DETALLE DE HERRAMIENTAS A UTILIZAR EN EL PROYECTO</w:t>
       </w:r>
+      <w:bookmarkEnd w:id="3"/>
+    </w:p>
+    <w:p>
+      <w:pPr>
+        <w:rPr>
+          <w:lang w:val="es-MX"/>
+        </w:rPr>
+      </w:pPr>
+      <w:r>
+        <w:rPr>
+          <w:lang w:val="es-MX"/>
+        </w:rPr>
+        <w:t>Las herramientas que usaremos para este proyecto serán las que mayormente tenemos a nuestro alcance, en este caso haremos una pequeña lista las cuales serían las siguientes:</w:t>
+      </w:r>
+    </w:p>
+    <w:p>
+      <w:pPr>
+        <w:pStyle w:val="Prrafodelista"/>
+        <w:numPr>
+          <w:ilvl w:val="0"/>
+          <w:numId w:val="4"/>
+        </w:numPr>
+        <w:rPr>
+          <w:b/>
+          <w:bCs/>
+          <w:lang w:val="es-MX"/>
+        </w:rPr>
+      </w:pPr>
+      <w:r>
+        <w:rPr>
+          <w:b/>
+          <w:bCs/>
+          <w:lang w:val="es-MX"/>
+        </w:rPr>
+        <w:t>Mock Ups</w:t>
+      </w:r>
+    </w:p>
+    <w:p>
+      <w:pPr>
+        <w:pStyle w:val="Prrafodelista"/>
+        <w:rPr>
+          <w:lang w:val="es-MX"/>
+        </w:rPr>
+      </w:pPr>
+      <w:r>
+        <w:rPr>
+          <w:lang w:val="es-MX"/>
+        </w:rPr>
+        <w:t>Son fotomontajes que permiten tanto a diseñadores gráficos y web mostrar un avance de como estaría estructurado para el cliente sus diseños</w:t>
+      </w:r>
+    </w:p>
+    <w:p>
+      <w:pPr>
+        <w:pStyle w:val="Prrafodelista"/>
+        <w:rPr>
+          <w:lang w:val="es-MX"/>
+        </w:rPr>
+      </w:pPr>
+      <w:r>
+        <w:rPr>
+          <w:lang w:val="es-MX"/>
+        </w:rPr>
+        <w:lastRenderedPageBreak/>
+        <w:t>En nuestro caso seria el montaje de un diseño web por lo tanto seria mostrar las diferentes pantallas que usaremos para una veterinaria en general.</w:t>
+      </w:r>
+    </w:p>
+    <w:p>
+      <w:pPr>
+        <w:pStyle w:val="Prrafodelista"/>
+        <w:numPr>
+          <w:ilvl w:val="0"/>
+          <w:numId w:val="4"/>
+        </w:numPr>
+        <w:rPr>
+          <w:b/>
+          <w:bCs/>
+          <w:lang w:val="es-MX"/>
+        </w:rPr>
+      </w:pPr>
+      <w:r>
+        <w:rPr>
+          <w:b/>
+          <w:bCs/>
+          <w:lang w:val="es-MX"/>
+        </w:rPr>
+        <w:t>Trello</w:t>
+      </w:r>
+    </w:p>
+    <w:p>
+      <w:pPr>
+        <w:pStyle w:val="Prrafodelista"/>
+        <w:rPr>
+          <w:lang w:val="es-MX"/>
+        </w:rPr>
+      </w:pPr>
+      <w:r>
+        <w:rPr>
+          <w:lang w:val="es-MX"/>
+        </w:rPr>
+        <w:t>Esta es una herramienta de gestión de proyectos que nos permite</w:t>
+      </w:r>
+      <w:r>
+        <w:rPr>
+          <w:lang w:val="es-MX"/>
+        </w:rPr>
+        <w:t xml:space="preserve"> hacerlo de manera colaborativa entre todos los miembros del equipo, para así dividir las diferentes tareas que se van generando a lo largo del proyecto.</w:t>
+      </w:r>
+    </w:p>
+    <w:p>
+      <w:pPr>
+        <w:pStyle w:val="Prrafodelista"/>
+        <w:rPr>
+          <w:lang w:val="es-MX"/>
+        </w:rPr>
+      </w:pPr>
+      <w:r>
+        <w:rPr>
+          <w:lang w:val="es-MX"/>
+        </w:rPr>
+        <w:t xml:space="preserve">Donde podremos crear listas y dentro de ellas </w:t>
+      </w:r>
+      <w:proofErr w:type="spellStart"/>
+      <w:r>
+        <w:rPr>
+          <w:lang w:val="es-MX"/>
+        </w:rPr>
+        <w:t>cards</w:t>
+      </w:r>
+      <w:proofErr w:type="spellEnd"/>
+      <w:r>
+        <w:rPr>
+          <w:lang w:val="es-MX"/>
+        </w:rPr>
+        <w:t xml:space="preserve"> (o tarjetas) donde cada una de ella puede tener alguna actividad, y ser asignada a un miembro del equipo o varios a la vez.</w:t>
+      </w:r>
+    </w:p>
+    <w:p>
+      <w:pPr>
+        <w:pStyle w:val="Prrafodelista"/>
+        <w:numPr>
+          <w:ilvl w:val="0"/>
+          <w:numId w:val="4"/>
+        </w:numPr>
+        <w:rPr>
+          <w:b/>
+          <w:bCs/>
+          <w:lang w:val="es-MX"/>
+        </w:rPr>
+      </w:pPr>
+      <w:r>
+        <w:rPr>
+          <w:b/>
+          <w:bCs/>
+          <w:lang w:val="es-MX"/>
+        </w:rPr>
+        <w:t>Repositorios de Git</w:t>
+      </w:r>
+    </w:p>
+    <w:p>
+      <w:pPr>
+        <w:pStyle w:val="Prrafodelista"/>
+        <w:rPr>
+          <w:lang w:val="es-MX"/>
+        </w:rPr>
+      </w:pPr>
+      <w:r>
+        <w:rPr>
+          <w:lang w:val="es-MX"/>
+        </w:rPr>
+        <w:t>En este caso el repositorio de git nos servirá para versionar nuestro proyecto, es decir para trabajar de manera mas simple y optima a la hora de desarrollar un software. Con esto se prete</w:t>
+      </w:r>
+      <w:r>
+        <w:rPr>
+          <w:lang w:val="es-MX"/>
+        </w:rPr>
+        <w:t>nde que si están trabajando dos o tres personas en ciertas funciones del proyecto, entonces nosotros podemos estar trabajando en nuestra parte de código. Cuando ya acabemos el desarrollo, utilizando Git hagamos una mezcla de todos los cambios con los demás compañeros. De esta manera el código se mezcla de una manera perfecta sin generar ningún tipo de fallo y de forma rápida.</w:t>
+      </w:r>
+    </w:p>
+    <w:p>
+      <w:pPr>
+        <w:pStyle w:val="Prrafodelista"/>
+        <w:rPr>
+          <w:lang w:val="es-MX"/>
+        </w:rPr>
+      </w:pPr>
+      <w:r>
+        <w:rPr>
+          <w:lang w:val="es-MX"/>
+        </w:rPr>
+        <w:t>También esto nos proporciona un listado de cambios y podremos volver atrás en caso de algún fallo que tengamos.</w:t>
+      </w:r>
+    </w:p>
+    <w:p>
+      <w:pPr>
+        <w:pStyle w:val="Prrafodelista"/>
+        <w:rPr>
+          <w:lang w:val="es-MX"/>
+        </w:rPr>
+      </w:pPr>
+      <w:r>
+        <w:rPr>
+          <w:lang w:val="es-MX"/>
+        </w:rPr>
+        <w:t>Además, nos brinda la flexibilidad de trabajar en ramas de desarrollo, que nos permitirán desarrollar cosas que divergen mucho del programa principal.</w:t>
+      </w:r>
+    </w:p>
+    <w:p>
+      <w:pPr>
+        <w:pStyle w:val="Prrafodelista"/>
+        <w:numPr>
+          <w:ilvl w:val="0"/>
+          <w:numId w:val="4"/>
+        </w:numPr>
+        <w:rPr>
+          <w:b/>
+          <w:bCs/>
+          <w:lang w:val="es-MX"/>
+        </w:rPr>
+      </w:pPr>
+      <w:r>
+        <w:rPr>
+          <w:b/>
+          <w:bCs/>
+          <w:lang w:val="es-MX"/>
+        </w:rPr>
+        <w:t>Hosting Web</w:t>
+      </w:r>
+    </w:p>
+    <w:p>
+      <w:pPr>
+        <w:pStyle w:val="Prrafodelista"/>
+        <w:rPr>
+          <w:lang w:val="es-MX"/>
+        </w:rPr>
+      </w:pPr>
+      <w:r>
+        <w:rPr>
+          <w:lang w:val="es-MX"/>
+        </w:rPr>
+        <w:t>Este es un servicio en línea que nos permitirá publicar un sitio o aplicación web en internet. Cuando uno se registra en un servicio de hosting prácticamente uno alquila un espacio en un servidor donde se pueden almacenar todos los archivos y datos necesarios para que el sitio funcione de forma correcta.</w:t>
+      </w:r>
+    </w:p>
+    <w:p>
+      <w:pPr>
+        <w:pStyle w:val="Prrafodelista"/>
+        <w:rPr>
+          <w:lang w:val="es-MX"/>
+        </w:rPr>
+      </w:pPr>
+      <w:r>
+        <w:rPr>
+          <w:lang w:val="es-MX"/>
+        </w:rPr>
+        <w:t>Un servidor es una computadora física que funciona de ininterrumpidamente para que el sitio este disponible todo el tiempo para cualquier persona que quiera verlo.</w:t>
+      </w:r>
+    </w:p>
+    <w:p>
+      <w:pPr>
+        <w:pStyle w:val="Prrafodelista"/>
+        <w:numPr>
+          <w:ilvl w:val="0"/>
+          <w:numId w:val="4"/>
+        </w:numPr>
+        <w:rPr>
+          <w:b/>
+          <w:bCs/>
+          <w:lang w:val="es-MX"/>
+        </w:rPr>
+      </w:pPr>
+      <w:r>
+        <w:rPr>
+          <w:b/>
+          <w:bCs/>
+          <w:lang w:val="es-MX"/>
+        </w:rPr>
+        <w:t>Editores de texto</w:t>
+      </w:r>
+    </w:p>
+    <w:p>
+      <w:pPr>
+        <w:pStyle w:val="Prrafodelista"/>
+        <w:rPr>
+          <w:lang w:val="es-MX"/>
+        </w:rPr>
+      </w:pPr>
+      <w:r>
+        <w:rPr>
+          <w:lang w:val="es-MX"/>
+        </w:rPr>
+        <w:t>Estos son programas que nos permiten crear y modificar archivos digitales compuestos únicamente por texto</w:t>
+      </w:r>
+      <w:r>
+        <w:rPr>
+          <w:lang w:val="es-MX"/>
+        </w:rPr>
+        <w:t xml:space="preserve"> sin formato, son comúnmente conocidos como archivos de texto plano. En la actualidad poseemos muchos editores de texto que nos sirven para programar páginas web escribiendo su estructura en ellos, algunos de estos editores tienen herramientas o plugin que nos facilitan aun mas el uso de ellos a la hora de escribir código desde cero como, por ejemplo, que sean personalizables, soporte para depurar código, integración con git, autocompletado de código (conocido como IntelliSense) entre otras características.</w:t>
+      </w:r>
+    </w:p>
+    <w:p>
+      <w:pPr>
+        <w:pStyle w:val="Prrafodelista"/>
+        <w:numPr>
+          <w:ilvl w:val="0"/>
+          <w:numId w:val="4"/>
+        </w:numPr>
+        <w:rPr>
+          <w:b/>
+          <w:bCs/>
+          <w:lang w:val="es-MX"/>
+        </w:rPr>
+      </w:pPr>
+      <w:r>
+        <w:rPr>
+          <w:b/>
+          <w:bCs/>
+          <w:lang w:val="es-MX"/>
+        </w:rPr>
+        <w:t>Frameworks</w:t>
+      </w:r>
+    </w:p>
+    <w:p>
+      <w:pPr>
+        <w:pStyle w:val="Prrafodelista"/>
+        <w:rPr>
+          <w:lang w:val="es-MX"/>
+        </w:rPr>
+      </w:pPr>
+      <w:r>
+        <w:rPr>
+          <w:lang w:val="es-MX"/>
+        </w:rPr>
+        <w:t xml:space="preserve">Estos son esquemas o patrones que nos ofrecen un entorno genérico para escribir código en un lenguaje concreto. Es decir, </w:t>
+      </w:r>
+      <w:r>
+        <w:rPr>
+          <w:lang w:val="es-MX"/>
+        </w:rPr>
+        <w:t xml:space="preserve">nos da ya un entorno de trabajo que nos da una forma estándar de trabajar. Uno de los principales objetivos de dichos patrones es acelerarnos el desarrollo, reutilizar código existente y promover </w:t>
+      </w:r>
+      <w:r>
+        <w:rPr>
+          <w:lang w:val="es-MX"/>
+        </w:rPr>
+        <w:t xml:space="preserve">buenas </w:t>
+      </w:r>
+      <w:r>
+        <w:rPr>
+          <w:lang w:val="es-MX"/>
+        </w:rPr>
+        <w:t>prácticas</w:t>
+      </w:r>
+      <w:r>
+        <w:rPr>
+          <w:lang w:val="es-MX"/>
+        </w:rPr>
+        <w:t xml:space="preserve"> </w:t>
+      </w:r>
+      <w:r>
+        <w:rPr>
+          <w:lang w:val="es-MX"/>
+        </w:rPr>
+        <w:t>de desarrollo.</w:t>
+      </w:r>
+    </w:p>
+    <w:p>
+      <w:pPr>
+        <w:pStyle w:val="Prrafodelista"/>
+        <w:rPr>
+          <w:lang w:val="es-MX"/>
+        </w:rPr>
+      </w:pPr>
+    </w:p>
+    <w:p>
+      <w:pPr>
+        <w:pStyle w:val="Prrafodelista"/>
+        <w:rPr>
+          <w:lang w:val="es-MX"/>
+        </w:rPr>
+      </w:pPr>
+    </w:p>
+    <w:p>
+      <w:pPr>
+        <w:pStyle w:val="Prrafodelista"/>
+        <w:rPr>
+          <w:lang w:val="es-MX"/>
+        </w:rPr>
+      </w:pPr>
     </w:p>
     <w:p>
       <w:pPr>
         <w:pStyle w:val="Ttulo1"/>
       </w:pPr>
-      <w:r>
+      <w:bookmarkStart w:id="4" w:name="_Toc49699668"/>
+      <w:r>
+        <w:lastRenderedPageBreak/>
         <w:t>FUENTES DE CONSULTA</w:t>
       </w:r>
+      <w:bookmarkEnd w:id="4"/>
     </w:p>
     <w:p>
       <w:pPr>
@@ -3936,7 +4491,7 @@
 </file>
 
 <file path=word/numbering.xml><?xml version="1.0" encoding="utf-8"?>
-<w:numbering xmlns:wpc="http://schemas.microsoft.com/office/word/2010/wordprocessingCanvas" xmlns:cx="http://schemas.microsoft.com/office/drawing/2014/chartex" xmlns:mc="http://schemas.openxmlformats.org/markup-compatibility/2006" xmlns:o="urn:schemas-microsoft-com:office:office" xmlns:r="http://schemas.openxmlformats.org/officeDocument/2006/relationships" xmlns:m="http://schemas.openxmlformats.org/officeDocument/2006/math" xmlns:v="urn:schemas-microsoft-com:vml" xmlns:wp14="http://schemas.microsoft.com/office/word/2010/wordprocessingDrawing" xmlns:wp="http://schemas.openxmlformats.org/drawingml/2006/wordprocessingDrawing" xmlns:w10="urn:schemas-microsoft-com:office:word" xmlns:w="http://schemas.openxmlformats.org/wordprocessingml/2006/main" xmlns:w14="http://schemas.microsoft.com/office/word/2010/wordml" xmlns:w15="http://schemas.microsoft.com/office/word/2012/wordml" xmlns:w16se="http://schemas.microsoft.com/office/word/2015/wordml/symex" xmlns:wpg="http://schemas.microsoft.com/office/word/2010/wordprocessingGroup" xmlns:wpi="http://schemas.microsoft.com/office/word/2010/wordprocessingInk" xmlns:wne="http://schemas.microsoft.com/office/word/2006/wordml" xmlns:wps="http://schemas.microsoft.com/office/word/2010/wordprocessingShape" mc:Ignorable="w14 w15 w16se wp14">
+<w:numbering xmlns:wpc="http://schemas.microsoft.com/office/word/2010/wordprocessingCanvas" xmlns:cx="http://schemas.microsoft.com/office/drawing/2014/chartex" xmlns:cx1="http://schemas.microsoft.com/office/drawing/2015/9/8/chartex" xmlns:cx2="http://schemas.microsoft.com/office/drawing/2015/10/21/chartex" xmlns:cx3="http://schemas.microsoft.com/office/drawing/2016/5/9/chartex" xmlns:cx4="http://schemas.microsoft.com/office/drawing/2016/5/10/chartex" xmlns:cx5="http://schemas.microsoft.com/office/drawing/2016/5/11/chartex" xmlns:cx6="http://schemas.microsoft.com/office/drawing/2016/5/12/chartex" xmlns:cx7="http://schemas.microsoft.com/office/drawing/2016/5/13/chartex" xmlns:cx8="http://schemas.microsoft.com/office/drawing/2016/5/14/chartex" xmlns:mc="http://schemas.openxmlformats.org/markup-compatibility/2006" xmlns:aink="http://schemas.microsoft.com/office/drawing/2016/ink" xmlns:am3d="http://schemas.microsoft.com/office/drawing/2017/model3d" xmlns:o="urn:schemas-microsoft-com:office:office" xmlns:r="http://schemas.openxmlformats.org/officeDocument/2006/relationships" xmlns:m="http://schemas.openxmlformats.org/officeDocument/2006/math" xmlns:v="urn:schemas-microsoft-com:vml" xmlns:wp14="http://schemas.microsoft.com/office/word/2010/wordprocessingDrawing" xmlns:wp="http://schemas.openxmlformats.org/drawingml/2006/wordprocessingDrawing" xmlns:w10="urn:schemas-microsoft-com:office:word" xmlns:w="http://schemas.openxmlformats.org/wordprocessingml/2006/main" xmlns:w14="http://schemas.microsoft.com/office/word/2010/wordml" xmlns:w15="http://schemas.microsoft.com/office/word/2012/wordml" xmlns:w16cex="http://schemas.microsoft.com/office/word/2018/wordml/cex" xmlns:w16cid="http://schemas.microsoft.com/office/word/2016/wordml/cid" xmlns:w16="http://schemas.microsoft.com/office/word/2018/wordml" xmlns:w16se="http://schemas.microsoft.com/office/word/2015/wordml/symex" xmlns:wpg="http://schemas.microsoft.com/office/word/2010/wordprocessingGroup" xmlns:wpi="http://schemas.microsoft.com/office/word/2010/wordprocessingInk" xmlns:wne="http://schemas.microsoft.com/office/word/2006/wordml" xmlns:wps="http://schemas.microsoft.com/office/word/2010/wordprocessingShape" mc:Ignorable="w14 w15 w16se w16cid w16 w16cex wp14">
   <w:abstractNum w:abstractNumId="0" w15:restartNumberingAfterBreak="0">
     <w:nsid w:val="1A80583A"/>
     <w:multiLevelType w:val="hybridMultilevel"/>
@@ -4117,6 +4672,118 @@
     </w:lvl>
   </w:abstractNum>
   <w:abstractNum w:abstractNumId="2" w15:restartNumberingAfterBreak="0">
+    <w:nsid w:val="6A394EF2"/>
+    <w:multiLevelType w:val="hybridMultilevel"/>
+    <w:tmpl w:val="CE4CEC98"/>
+    <w:lvl w:ilvl="0" w:tplc="E6A272F0">
+      <w:numFmt w:val="bullet"/>
+      <w:lvlText w:val=""/>
+      <w:lvlJc w:val="left"/>
+      <w:pPr>
+        <w:ind w:left="720" w:hanging="360"/>
+      </w:pPr>
+      <w:rPr>
+        <w:rFonts w:ascii="Symbol" w:eastAsiaTheme="minorHAnsi" w:hAnsi="Symbol" w:cstheme="minorBidi" w:hint="default"/>
+      </w:rPr>
+    </w:lvl>
+    <w:lvl w:ilvl="1" w:tplc="440A0003" w:tentative="1">
+      <w:start w:val="1"/>
+      <w:numFmt w:val="bullet"/>
+      <w:lvlText w:val="o"/>
+      <w:lvlJc w:val="left"/>
+      <w:pPr>
+        <w:ind w:left="1440" w:hanging="360"/>
+      </w:pPr>
+      <w:rPr>
+        <w:rFonts w:ascii="Courier New" w:hAnsi="Courier New" w:cs="Courier New" w:hint="default"/>
+      </w:rPr>
+    </w:lvl>
+    <w:lvl w:ilvl="2" w:tplc="440A0005" w:tentative="1">
+      <w:start w:val="1"/>
+      <w:numFmt w:val="bullet"/>
+      <w:lvlText w:val=""/>
+      <w:lvlJc w:val="left"/>
+      <w:pPr>
+        <w:ind w:left="2160" w:hanging="360"/>
+      </w:pPr>
+      <w:rPr>
+        <w:rFonts w:ascii="Wingdings" w:hAnsi="Wingdings" w:hint="default"/>
+      </w:rPr>
+    </w:lvl>
+    <w:lvl w:ilvl="3" w:tplc="440A0001" w:tentative="1">
+      <w:start w:val="1"/>
+      <w:numFmt w:val="bullet"/>
+      <w:lvlText w:val=""/>
+      <w:lvlJc w:val="left"/>
+      <w:pPr>
+        <w:ind w:left="2880" w:hanging="360"/>
+      </w:pPr>
+      <w:rPr>
+        <w:rFonts w:ascii="Symbol" w:hAnsi="Symbol" w:hint="default"/>
+      </w:rPr>
+    </w:lvl>
+    <w:lvl w:ilvl="4" w:tplc="440A0003" w:tentative="1">
+      <w:start w:val="1"/>
+      <w:numFmt w:val="bullet"/>
+      <w:lvlText w:val="o"/>
+      <w:lvlJc w:val="left"/>
+      <w:pPr>
+        <w:ind w:left="3600" w:hanging="360"/>
+      </w:pPr>
+      <w:rPr>
+        <w:rFonts w:ascii="Courier New" w:hAnsi="Courier New" w:cs="Courier New" w:hint="default"/>
+      </w:rPr>
+    </w:lvl>
+    <w:lvl w:ilvl="5" w:tplc="440A0005" w:tentative="1">
+      <w:start w:val="1"/>
+      <w:numFmt w:val="bullet"/>
+      <w:lvlText w:val=""/>
+      <w:lvlJc w:val="left"/>
+      <w:pPr>
+        <w:ind w:left="4320" w:hanging="360"/>
+      </w:pPr>
+      <w:rPr>
+        <w:rFonts w:ascii="Wingdings" w:hAnsi="Wingdings" w:hint="default"/>
+      </w:rPr>
+    </w:lvl>
+    <w:lvl w:ilvl="6" w:tplc="440A0001" w:tentative="1">
+      <w:start w:val="1"/>
+      <w:numFmt w:val="bullet"/>
+      <w:lvlText w:val=""/>
+      <w:lvlJc w:val="left"/>
+      <w:pPr>
+        <w:ind w:left="5040" w:hanging="360"/>
+      </w:pPr>
+      <w:rPr>
+        <w:rFonts w:ascii="Symbol" w:hAnsi="Symbol" w:hint="default"/>
+      </w:rPr>
+    </w:lvl>
+    <w:lvl w:ilvl="7" w:tplc="440A0003" w:tentative="1">
+      <w:start w:val="1"/>
+      <w:numFmt w:val="bullet"/>
+      <w:lvlText w:val="o"/>
+      <w:lvlJc w:val="left"/>
+      <w:pPr>
+        <w:ind w:left="5760" w:hanging="360"/>
+      </w:pPr>
+      <w:rPr>
+        <w:rFonts w:ascii="Courier New" w:hAnsi="Courier New" w:cs="Courier New" w:hint="default"/>
+      </w:rPr>
+    </w:lvl>
+    <w:lvl w:ilvl="8" w:tplc="440A0005" w:tentative="1">
+      <w:start w:val="1"/>
+      <w:numFmt w:val="bullet"/>
+      <w:lvlText w:val=""/>
+      <w:lvlJc w:val="left"/>
+      <w:pPr>
+        <w:ind w:left="6480" w:hanging="360"/>
+      </w:pPr>
+      <w:rPr>
+        <w:rFonts w:ascii="Wingdings" w:hAnsi="Wingdings" w:hint="default"/>
+      </w:rPr>
+    </w:lvl>
+  </w:abstractNum>
+  <w:abstractNum w:abstractNumId="3" w15:restartNumberingAfterBreak="0">
     <w:nsid w:val="6DE41375"/>
     <w:multiLevelType w:val="hybridMultilevel"/>
     <w:tmpl w:val="60D4FE2C"/>
@@ -4212,13 +4879,16 @@
     <w:abstractNumId w:val="1"/>
   </w:num>
   <w:num w:numId="3">
+    <w:abstractNumId w:val="3"/>
+  </w:num>
+  <w:num w:numId="4">
     <w:abstractNumId w:val="2"/>
   </w:num>
 </w:numbering>
 </file>
 
 <file path=word/styles.xml><?xml version="1.0" encoding="utf-8"?>
-<w:styles xmlns:mc="http://schemas.openxmlformats.org/markup-compatibility/2006" xmlns:r="http://schemas.openxmlformats.org/officeDocument/2006/relationships" xmlns:w="http://schemas.openxmlformats.org/wordprocessingml/2006/main" xmlns:w14="http://schemas.microsoft.com/office/word/2010/wordml" xmlns:w15="http://schemas.microsoft.com/office/word/2012/wordml" xmlns:w16se="http://schemas.microsoft.com/office/word/2015/wordml/symex" mc:Ignorable="w14 w15 w16se">
+<w:styles xmlns:mc="http://schemas.openxmlformats.org/markup-compatibility/2006" xmlns:r="http://schemas.openxmlformats.org/officeDocument/2006/relationships" xmlns:w="http://schemas.openxmlformats.org/wordprocessingml/2006/main" xmlns:w14="http://schemas.microsoft.com/office/word/2010/wordml" xmlns:w15="http://schemas.microsoft.com/office/word/2012/wordml" xmlns:w16cex="http://schemas.microsoft.com/office/word/2018/wordml/cex" xmlns:w16cid="http://schemas.microsoft.com/office/word/2016/wordml/cid" xmlns:w16="http://schemas.microsoft.com/office/word/2018/wordml" xmlns:w16se="http://schemas.microsoft.com/office/word/2015/wordml/symex" mc:Ignorable="w14 w15 w16se w16cid w16 w16cex">
   <w:docDefaults>
     <w:rPrDefault>
       <w:rPr>
@@ -4234,7 +4904,7 @@
       </w:pPr>
     </w:pPrDefault>
   </w:docDefaults>
-  <w:latentStyles w:defLockedState="0" w:defUIPriority="99" w:defSemiHidden="0" w:defUnhideWhenUsed="0" w:defQFormat="0" w:count="371">
+  <w:latentStyles w:defLockedState="0" w:defUIPriority="99" w:defSemiHidden="0" w:defUnhideWhenUsed="0" w:defQFormat="0" w:count="376">
     <w:lsdException w:name="Normal" w:uiPriority="0" w:qFormat="1"/>
     <w:lsdException w:name="heading 1" w:uiPriority="9" w:qFormat="1"/>
     <w:lsdException w:name="heading 2" w:semiHidden="1" w:uiPriority="9" w:unhideWhenUsed="1" w:qFormat="1"/>
@@ -4606,6 +5276,11 @@
     <w:lsdException w:name="List Table 5 Dark Accent 6" w:uiPriority="50"/>
     <w:lsdException w:name="List Table 6 Colorful Accent 6" w:uiPriority="51"/>
     <w:lsdException w:name="List Table 7 Colorful Accent 6" w:uiPriority="52"/>
+    <w:lsdException w:name="Mention" w:semiHidden="1" w:unhideWhenUsed="1"/>
+    <w:lsdException w:name="Smart Hyperlink" w:semiHidden="1" w:unhideWhenUsed="1"/>
+    <w:lsdException w:name="Hashtag" w:semiHidden="1" w:unhideWhenUsed="1"/>
+    <w:lsdException w:name="Unresolved Mention" w:semiHidden="1" w:unhideWhenUsed="1"/>
+    <w:lsdException w:name="Smart Link" w:semiHidden="1" w:unhideWhenUsed="1"/>
   </w:latentStyles>
   <w:style w:type="paragraph" w:default="1" w:styleId="Normal">
     <w:name w:val="Normal"/>
@@ -4769,6 +5444,60 @@
       <w:rFonts w:eastAsiaTheme="minorEastAsia"/>
       <w:color w:val="5A5A5A" w:themeColor="text1" w:themeTint="A5"/>
       <w:spacing w:val="15"/>
+    </w:rPr>
+  </w:style>
+  <w:style w:type="paragraph" w:styleId="TtuloTDC">
+    <w:name w:val="TOC Heading"/>
+    <w:basedOn w:val="Ttulo1"/>
+    <w:next w:val="Normal"/>
+    <w:uiPriority w:val="39"/>
+    <w:unhideWhenUsed/>
+    <w:qFormat/>
+    <w:rsid w:val="00C65EF1"/>
+    <w:pPr>
+      <w:keepNext/>
+      <w:keepLines/>
+      <w:numPr>
+        <w:numId w:val="0"/>
+      </w:numPr>
+      <w:tabs>
+        <w:tab w:val="clear" w:pos="5640"/>
+      </w:tabs>
+      <w:spacing w:before="240" w:after="0"/>
+      <w:contextualSpacing w:val="0"/>
+      <w:outlineLvl w:val="9"/>
+    </w:pPr>
+    <w:rPr>
+      <w:rFonts w:eastAsiaTheme="majorEastAsia" w:cstheme="majorBidi"/>
+      <w:b w:val="0"/>
+      <w:bCs w:val="0"/>
+      <w:color w:val="2F5496" w:themeColor="accent1" w:themeShade="BF"/>
+      <w:sz w:val="32"/>
+      <w:szCs w:val="32"/>
+      <w:lang w:val="es-SV" w:eastAsia="es-SV"/>
+    </w:rPr>
+  </w:style>
+  <w:style w:type="paragraph" w:styleId="TDC1">
+    <w:name w:val="toc 1"/>
+    <w:basedOn w:val="Normal"/>
+    <w:next w:val="Normal"/>
+    <w:autoRedefine/>
+    <w:uiPriority w:val="39"/>
+    <w:unhideWhenUsed/>
+    <w:rsid w:val="00C65EF1"/>
+    <w:pPr>
+      <w:spacing w:after="100"/>
+    </w:pPr>
+  </w:style>
+  <w:style w:type="character" w:styleId="Hipervnculo">
+    <w:name w:val="Hyperlink"/>
+    <w:basedOn w:val="Fuentedeprrafopredeter"/>
+    <w:uiPriority w:val="99"/>
+    <w:unhideWhenUsed/>
+    <w:rsid w:val="00C65EF1"/>
+    <w:rPr>
+      <w:color w:val="0563C1" w:themeColor="hyperlink"/>
+      <w:u w:val="single"/>
     </w:rPr>
   </w:style>
 </w:styles>
@@ -5033,4 +5762,16 @@
     </a:ext>
   </a:extLst>
 </a:theme>
+</file>
+
+<file path=customXml/item1.xml><?xml version="1.0" encoding="utf-8"?>
+<b:Sources xmlns:b="http://schemas.openxmlformats.org/officeDocument/2006/bibliography" xmlns="http://schemas.openxmlformats.org/officeDocument/2006/bibliography" SelectedStyle="\APASixthEditionOfficeOnline.xsl" StyleName="APA" Version="6"/>
+</file>
+
+<file path=customXml/itemProps1.xml><?xml version="1.0" encoding="utf-8"?>
+<ds:datastoreItem xmlns:ds="http://schemas.openxmlformats.org/officeDocument/2006/customXml" ds:itemID="{6115BF95-C0DB-4048-A402-26BE1EFB5BCE}">
+  <ds:schemaRefs>
+    <ds:schemaRef ds:uri="http://schemas.openxmlformats.org/officeDocument/2006/bibliography"/>
+  </ds:schemaRefs>
+</ds:datastoreItem>
 </file>
</xml_diff>

<commit_message>
fuentes de consulta para herramientas de desarrollo
</commit_message>
<xml_diff>
--- a/PRIMER AVANCE.docx
+++ b/PRIMER AVANCE.docx
@@ -933,7 +933,7 @@
           <w:r>
             <w:fldChar w:fldCharType="separate"/>
           </w:r>
-          <w:hyperlink w:anchor="_Toc49699664" w:history="1">
+          <w:hyperlink w:anchor="_Toc49770973" w:history="1">
             <w:r>
               <w:rPr>
                 <w:rStyle w:val="Hipervnculo"/>
@@ -975,7 +975,7 @@
                 <w:noProof/>
                 <w:webHidden/>
               </w:rPr>
-              <w:instrText xml:space="preserve"> PAGEREF _Toc49699664 \h </w:instrText>
+              <w:instrText xml:space="preserve"> PAGEREF _Toc49770973 \h </w:instrText>
             </w:r>
             <w:r>
               <w:rPr>
@@ -995,7 +995,7 @@
                 <w:noProof/>
                 <w:webHidden/>
               </w:rPr>
-              <w:t>2</w:t>
+              <w:t>3</w:t>
             </w:r>
             <w:r>
               <w:rPr>
@@ -1019,7 +1019,7 @@
               <w:lang w:val="es-SV" w:eastAsia="es-SV"/>
             </w:rPr>
           </w:pPr>
-          <w:hyperlink w:anchor="_Toc49699665" w:history="1">
+          <w:hyperlink w:anchor="_Toc49770974" w:history="1">
             <w:r>
               <w:rPr>
                 <w:rStyle w:val="Hipervnculo"/>
@@ -1061,7 +1061,7 @@
                 <w:noProof/>
                 <w:webHidden/>
               </w:rPr>
-              <w:instrText xml:space="preserve"> PAGEREF _Toc49699665 \h </w:instrText>
+              <w:instrText xml:space="preserve"> PAGEREF _Toc49770974 \h </w:instrText>
             </w:r>
             <w:r>
               <w:rPr>
@@ -1081,7 +1081,7 @@
                 <w:noProof/>
                 <w:webHidden/>
               </w:rPr>
-              <w:t>3</w:t>
+              <w:t>4</w:t>
             </w:r>
             <w:r>
               <w:rPr>
@@ -1105,7 +1105,7 @@
               <w:lang w:val="es-SV" w:eastAsia="es-SV"/>
             </w:rPr>
           </w:pPr>
-          <w:hyperlink w:anchor="_Toc49699666" w:history="1">
+          <w:hyperlink w:anchor="_Toc49770975" w:history="1">
             <w:r>
               <w:rPr>
                 <w:rStyle w:val="Hipervnculo"/>
@@ -1147,7 +1147,7 @@
                 <w:noProof/>
                 <w:webHidden/>
               </w:rPr>
-              <w:instrText xml:space="preserve"> PAGEREF _Toc49699666 \h </w:instrText>
+              <w:instrText xml:space="preserve"> PAGEREF _Toc49770975 \h </w:instrText>
             </w:r>
             <w:r>
               <w:rPr>
@@ -1191,7 +1191,7 @@
               <w:lang w:val="es-SV" w:eastAsia="es-SV"/>
             </w:rPr>
           </w:pPr>
-          <w:hyperlink w:anchor="_Toc49699667" w:history="1">
+          <w:hyperlink w:anchor="_Toc49770976" w:history="1">
             <w:r>
               <w:rPr>
                 <w:rStyle w:val="Hipervnculo"/>
@@ -1233,7 +1233,7 @@
                 <w:noProof/>
                 <w:webHidden/>
               </w:rPr>
-              <w:instrText xml:space="preserve"> PAGEREF _Toc49699667 \h </w:instrText>
+              <w:instrText xml:space="preserve"> PAGEREF _Toc49770976 \h </w:instrText>
             </w:r>
             <w:r>
               <w:rPr>
@@ -1277,7 +1277,7 @@
               <w:lang w:val="es-SV" w:eastAsia="es-SV"/>
             </w:rPr>
           </w:pPr>
-          <w:hyperlink w:anchor="_Toc49699668" w:history="1">
+          <w:hyperlink w:anchor="_Toc49770977" w:history="1">
             <w:r>
               <w:rPr>
                 <w:rStyle w:val="Hipervnculo"/>
@@ -1319,7 +1319,7 @@
                 <w:noProof/>
                 <w:webHidden/>
               </w:rPr>
-              <w:instrText xml:space="preserve"> PAGEREF _Toc49699668 \h </w:instrText>
+              <w:instrText xml:space="preserve"> PAGEREF _Toc49770977 \h </w:instrText>
             </w:r>
             <w:r>
               <w:rPr>
@@ -1556,7 +1556,7 @@
       <w:pPr>
         <w:pStyle w:val="Ttulo1"/>
       </w:pPr>
-      <w:bookmarkStart w:id="0" w:name="_Toc49699664"/>
+      <w:bookmarkStart w:id="0" w:name="_Toc49770973"/>
       <w:r>
         <w:lastRenderedPageBreak/>
         <w:t>INTRODUCCIÓN</w:t>
@@ -1882,7 +1882,7 @@
       <w:pPr>
         <w:pStyle w:val="Ttulo1"/>
       </w:pPr>
-      <w:bookmarkStart w:id="1" w:name="_Toc49699665"/>
+      <w:bookmarkStart w:id="1" w:name="_Toc49770974"/>
       <w:r>
         <w:lastRenderedPageBreak/>
         <w:t>DISEÑO UX/UI</w:t>
@@ -3789,7 +3789,7 @@
       <w:pPr>
         <w:pStyle w:val="Ttulo1"/>
       </w:pPr>
-      <w:bookmarkStart w:id="2" w:name="_Toc49699666"/>
+      <w:bookmarkStart w:id="2" w:name="_Toc49770975"/>
       <w:r>
         <w:t>LÓGICA DE SOLUCIÓN DEL PROBLEMA</w:t>
       </w:r>
@@ -4057,7 +4057,7 @@
       <w:pPr>
         <w:pStyle w:val="Ttulo1"/>
       </w:pPr>
-      <w:bookmarkStart w:id="3" w:name="_Toc49699667"/>
+      <w:bookmarkStart w:id="3" w:name="_Toc49770976"/>
       <w:r>
         <w:t>DETALLE DE HERRAMIENTAS A UTILIZAR EN EL PROYECTO</w:t>
       </w:r>
@@ -4236,7 +4236,21 @@
         <w:rPr>
           <w:lang w:val="es-MX"/>
         </w:rPr>
-        <w:t>nde que si están trabajando dos o tres personas en ciertas funciones del proyecto, entonces nosotros podemos estar trabajando en nuestra parte de código. Cuando ya acabemos el desarrollo, utilizando Git hagamos una mezcla de todos los cambios con los demás compañeros. De esta manera el código se mezcla de una manera perfecta sin generar ningún tipo de fallo y de forma rápida.</w:t>
+        <w:t xml:space="preserve">nde </w:t>
+      </w:r>
+      <w:proofErr w:type="gramStart"/>
+      <w:r>
+        <w:rPr>
+          <w:lang w:val="es-MX"/>
+        </w:rPr>
+        <w:t>que</w:t>
+      </w:r>
+      <w:proofErr w:type="gramEnd"/>
+      <w:r>
+        <w:rPr>
+          <w:lang w:val="es-MX"/>
+        </w:rPr>
+        <w:t xml:space="preserve"> si están trabajando dos o tres personas en ciertas funciones del proyecto, entonces nosotros podemos estar trabajando en nuestra parte de código. Cuando ya acabemos el desarrollo, utilizando Git hagamos una mezcla de todos los cambios con los demás compañeros. De esta manera el código se mezcla de una manera perfecta sin generar ningún tipo de fallo y de forma rápida.</w:t>
       </w:r>
     </w:p>
     <w:p>
@@ -4453,7 +4467,7 @@
       <w:pPr>
         <w:pStyle w:val="Ttulo1"/>
       </w:pPr>
-      <w:bookmarkStart w:id="4" w:name="_Toc49699668"/>
+      <w:bookmarkStart w:id="4" w:name="_Toc49770977"/>
       <w:r>
         <w:lastRenderedPageBreak/>
         <w:t>FUENTES DE CONSULTA</w:t>
@@ -4462,6 +4476,313 @@
     </w:p>
     <w:p>
       <w:pPr>
+        <w:pStyle w:val="Prrafodelista"/>
+        <w:numPr>
+          <w:ilvl w:val="0"/>
+          <w:numId w:val="4"/>
+        </w:numPr>
+        <w:tabs>
+          <w:tab w:val="left" w:pos="5640"/>
+        </w:tabs>
+        <w:rPr>
+          <w:lang w:val="es-MX"/>
+        </w:rPr>
+      </w:pPr>
+      <w:r>
+        <w:rPr>
+          <w:rFonts w:ascii="Arial" w:hAnsi="Arial" w:cs="Arial"/>
+          <w:i/>
+          <w:iCs/>
+          <w:color w:val="202F66"/>
+          <w:shd w:val="clear" w:color="auto" w:fill="E8F2FC"/>
+        </w:rPr>
+        <w:t>¿Qué es un Mock Up?</w:t>
+      </w:r>
+      <w:r>
+        <w:rPr>
+          <w:rFonts w:ascii="Arial" w:hAnsi="Arial" w:cs="Arial"/>
+          <w:color w:val="202F66"/>
+          <w:shd w:val="clear" w:color="auto" w:fill="E8F2FC"/>
+        </w:rPr>
+        <w:t xml:space="preserve"> (s. f.). estudioka. Recuperado 30 de agosto de 2020, de </w:t>
+      </w:r>
+      <w:hyperlink r:id="rId20" w:history="1">
+        <w:r>
+          <w:rPr>
+            <w:rStyle w:val="Hipervnculo"/>
+            <w:rFonts w:ascii="Arial" w:hAnsi="Arial" w:cs="Arial"/>
+            <w:shd w:val="clear" w:color="auto" w:fill="E8F2FC"/>
+          </w:rPr>
+          <w:t>https://estudioka.es/que-es-un-mock-up/</w:t>
+        </w:r>
+      </w:hyperlink>
+    </w:p>
+    <w:p>
+      <w:pPr>
+        <w:pStyle w:val="Prrafodelista"/>
+        <w:numPr>
+          <w:ilvl w:val="0"/>
+          <w:numId w:val="4"/>
+        </w:numPr>
+        <w:tabs>
+          <w:tab w:val="left" w:pos="5640"/>
+        </w:tabs>
+        <w:rPr>
+          <w:lang w:val="es-MX"/>
+        </w:rPr>
+      </w:pPr>
+      <w:r>
+        <w:rPr>
+          <w:rFonts w:ascii="Arial" w:hAnsi="Arial" w:cs="Arial"/>
+          <w:i/>
+          <w:iCs/>
+          <w:color w:val="1F80E8"/>
+          <w:shd w:val="clear" w:color="auto" w:fill="FFFFFF"/>
+        </w:rPr>
+        <w:t>Cómo utilizar Trello para organizar tu vida casi al completo</w:t>
+      </w:r>
+      <w:r>
+        <w:rPr>
+          <w:rFonts w:ascii="Arial" w:hAnsi="Arial" w:cs="Arial"/>
+          <w:color w:val="1F80E8"/>
+          <w:shd w:val="clear" w:color="auto" w:fill="FFFFFF"/>
+        </w:rPr>
+        <w:t xml:space="preserve">. (s. f.). Gizmodo. Recuperado 30 de agosto de 2020, de </w:t>
+      </w:r>
+      <w:hyperlink r:id="rId21" w:history="1">
+        <w:r>
+          <w:rPr>
+            <w:rStyle w:val="Hipervnculo"/>
+            <w:rFonts w:ascii="Arial" w:hAnsi="Arial" w:cs="Arial"/>
+            <w:shd w:val="clear" w:color="auto" w:fill="FFFFFF"/>
+          </w:rPr>
+          <w:t>https://es.gizmodo.com/como-organizar-toda-tu-vida-utilizando-trello-1684529913</w:t>
+        </w:r>
+      </w:hyperlink>
+    </w:p>
+    <w:p>
+      <w:pPr>
+        <w:pStyle w:val="Prrafodelista"/>
+        <w:numPr>
+          <w:ilvl w:val="0"/>
+          <w:numId w:val="4"/>
+        </w:numPr>
+        <w:tabs>
+          <w:tab w:val="left" w:pos="5640"/>
+        </w:tabs>
+        <w:rPr>
+          <w:lang w:val="es-MX"/>
+        </w:rPr>
+      </w:pPr>
+      <w:r>
+        <w:rPr>
+          <w:rFonts w:ascii="Arial" w:hAnsi="Arial" w:cs="Arial"/>
+          <w:i/>
+          <w:iCs/>
+          <w:color w:val="202F66"/>
+          <w:shd w:val="clear" w:color="auto" w:fill="FFFFFF"/>
+        </w:rPr>
+        <w:t>¿</w:t>
+      </w:r>
+      <w:proofErr w:type="spellStart"/>
+      <w:r>
+        <w:rPr>
+          <w:rFonts w:ascii="Arial" w:hAnsi="Arial" w:cs="Arial"/>
+          <w:i/>
+          <w:iCs/>
+          <w:color w:val="202F66"/>
+          <w:shd w:val="clear" w:color="auto" w:fill="FFFFFF"/>
+        </w:rPr>
+        <w:t>Que</w:t>
+      </w:r>
+      <w:proofErr w:type="spellEnd"/>
+      <w:r>
+        <w:rPr>
+          <w:rFonts w:ascii="Arial" w:hAnsi="Arial" w:cs="Arial"/>
+          <w:i/>
+          <w:iCs/>
+          <w:color w:val="202F66"/>
+          <w:shd w:val="clear" w:color="auto" w:fill="FFFFFF"/>
+        </w:rPr>
+        <w:t xml:space="preserve"> es Git y para que sirve?</w:t>
+      </w:r>
+      <w:r>
+        <w:rPr>
+          <w:rFonts w:ascii="Arial" w:hAnsi="Arial" w:cs="Arial"/>
+          <w:color w:val="202F66"/>
+          <w:shd w:val="clear" w:color="auto" w:fill="FFFFFF"/>
+        </w:rPr>
+        <w:t xml:space="preserve"> (s. f.). https://victorroblesweb.es/. Recuperado 30 de agosto de 2020, de </w:t>
+      </w:r>
+      <w:hyperlink r:id="rId22" w:history="1">
+        <w:r>
+          <w:rPr>
+            <w:rStyle w:val="Hipervnculo"/>
+            <w:rFonts w:ascii="Arial" w:hAnsi="Arial" w:cs="Arial"/>
+            <w:shd w:val="clear" w:color="auto" w:fill="FFFFFF"/>
+          </w:rPr>
+          <w:t>https://victorroblesweb.es/2018/04/28/que-es-git-y-para-que-sirve/#:~:text=Git%20es%20un%20sistema%20de,optima%20cuando%20estamos%20desarrollando%20software.&amp;text=Cuando%20acabamos%20de%20desarrollar%20nuestro,cambios%20con%20los%20otros%20compa%C3%B1eros</w:t>
+        </w:r>
+      </w:hyperlink>
+      <w:r>
+        <w:rPr>
+          <w:rFonts w:ascii="Arial" w:hAnsi="Arial" w:cs="Arial"/>
+          <w:color w:val="202F66"/>
+          <w:shd w:val="clear" w:color="auto" w:fill="FFFFFF"/>
+        </w:rPr>
+        <w:t>.</w:t>
+      </w:r>
+    </w:p>
+    <w:p>
+      <w:pPr>
+        <w:pStyle w:val="Prrafodelista"/>
+        <w:numPr>
+          <w:ilvl w:val="0"/>
+          <w:numId w:val="4"/>
+        </w:numPr>
+        <w:tabs>
+          <w:tab w:val="left" w:pos="5640"/>
+        </w:tabs>
+        <w:rPr>
+          <w:lang w:val="es-MX"/>
+        </w:rPr>
+      </w:pPr>
+      <w:r>
+        <w:rPr>
+          <w:rFonts w:ascii="Arial" w:hAnsi="Arial" w:cs="Arial"/>
+          <w:i/>
+          <w:iCs/>
+          <w:color w:val="1F80E8"/>
+          <w:shd w:val="clear" w:color="auto" w:fill="FFFFFF"/>
+        </w:rPr>
+        <w:t>¿Qué es un hosting? Hosting web explicado para principiantes</w:t>
+      </w:r>
+      <w:r>
+        <w:rPr>
+          <w:rFonts w:ascii="Arial" w:hAnsi="Arial" w:cs="Arial"/>
+          <w:color w:val="1F80E8"/>
+          <w:shd w:val="clear" w:color="auto" w:fill="FFFFFF"/>
+        </w:rPr>
+        <w:t xml:space="preserve">. (s. f.). Hostinger. Recuperado 30 de agosto de 2020, de </w:t>
+      </w:r>
+      <w:hyperlink r:id="rId23" w:history="1">
+        <w:r>
+          <w:rPr>
+            <w:rStyle w:val="Hipervnculo"/>
+            <w:rFonts w:ascii="Arial" w:hAnsi="Arial" w:cs="Arial"/>
+            <w:shd w:val="clear" w:color="auto" w:fill="FFFFFF"/>
+          </w:rPr>
+          <w:t>https://www.hostinger.es/tutoriales/que-es-un-hosting</w:t>
+        </w:r>
+      </w:hyperlink>
+    </w:p>
+    <w:p>
+      <w:pPr>
+        <w:pStyle w:val="Prrafodelista"/>
+        <w:numPr>
+          <w:ilvl w:val="0"/>
+          <w:numId w:val="4"/>
+        </w:numPr>
+        <w:tabs>
+          <w:tab w:val="left" w:pos="5640"/>
+        </w:tabs>
+        <w:rPr>
+          <w:lang w:val="es-MX"/>
+        </w:rPr>
+      </w:pPr>
+      <w:r>
+        <w:rPr>
+          <w:rFonts w:ascii="Arial" w:hAnsi="Arial" w:cs="Arial"/>
+          <w:i/>
+          <w:iCs/>
+          <w:color w:val="202F66"/>
+          <w:shd w:val="clear" w:color="auto" w:fill="FFFFFF"/>
+        </w:rPr>
+        <w:t>10 de los mejores editores de texto para programar</w:t>
+      </w:r>
+      <w:r>
+        <w:rPr>
+          <w:rFonts w:ascii="Arial" w:hAnsi="Arial" w:cs="Arial"/>
+          <w:color w:val="202F66"/>
+          <w:shd w:val="clear" w:color="auto" w:fill="FFFFFF"/>
+        </w:rPr>
+        <w:t xml:space="preserve">. (s. f.). Maestros de la Computación. Recuperado 30 de agosto de 2020, de </w:t>
+      </w:r>
+      <w:hyperlink r:id="rId24" w:history="1">
+        <w:r>
+          <w:rPr>
+            <w:rStyle w:val="Hipervnculo"/>
+            <w:rFonts w:ascii="Arial" w:hAnsi="Arial" w:cs="Arial"/>
+            <w:shd w:val="clear" w:color="auto" w:fill="FFFFFF"/>
+          </w:rPr>
+          <w:t>https://www.maestrodelacomputacion.net/mejores-editores-de-texto-para-programar/</w:t>
+        </w:r>
+      </w:hyperlink>
+    </w:p>
+    <w:p>
+      <w:pPr>
+        <w:pStyle w:val="Prrafodelista"/>
+        <w:numPr>
+          <w:ilvl w:val="0"/>
+          <w:numId w:val="4"/>
+        </w:numPr>
+        <w:tabs>
+          <w:tab w:val="left" w:pos="5640"/>
+        </w:tabs>
+        <w:rPr>
+          <w:lang w:val="es-MX"/>
+        </w:rPr>
+      </w:pPr>
+      <w:r>
+        <w:rPr>
+          <w:rFonts w:ascii="Arial" w:hAnsi="Arial" w:cs="Arial"/>
+          <w:i/>
+          <w:iCs/>
+          <w:color w:val="1F80E8"/>
+          <w:shd w:val="clear" w:color="auto" w:fill="FFFFFF"/>
+        </w:rPr>
+        <w:t>Frameworks en el desarrollo web: las mejores prácticas para tu negocio online</w:t>
+      </w:r>
+      <w:r>
+        <w:rPr>
+          <w:rFonts w:ascii="Arial" w:hAnsi="Arial" w:cs="Arial"/>
+          <w:color w:val="1F80E8"/>
+          <w:shd w:val="clear" w:color="auto" w:fill="FFFFFF"/>
+        </w:rPr>
+        <w:t xml:space="preserve">. (s. f.). </w:t>
+      </w:r>
+      <w:proofErr w:type="spellStart"/>
+      <w:r>
+        <w:rPr>
+          <w:rFonts w:ascii="Arial" w:hAnsi="Arial" w:cs="Arial"/>
+          <w:color w:val="1F80E8"/>
+          <w:shd w:val="clear" w:color="auto" w:fill="FFFFFF"/>
+        </w:rPr>
+        <w:t>We</w:t>
+      </w:r>
+      <w:proofErr w:type="spellEnd"/>
+      <w:r>
+        <w:rPr>
+          <w:rFonts w:ascii="Arial" w:hAnsi="Arial" w:cs="Arial"/>
+          <w:color w:val="1F80E8"/>
+          <w:shd w:val="clear" w:color="auto" w:fill="FFFFFF"/>
+        </w:rPr>
+        <w:t xml:space="preserve"> are Marketing. Recuperado 30 de agosto de 2020, de </w:t>
+      </w:r>
+      <w:hyperlink r:id="rId25" w:history="1">
+        <w:r>
+          <w:rPr>
+            <w:rStyle w:val="Hipervnculo"/>
+            <w:rFonts w:ascii="Arial" w:hAnsi="Arial" w:cs="Arial"/>
+            <w:shd w:val="clear" w:color="auto" w:fill="FFFFFF"/>
+          </w:rPr>
+          <w:t>https://www.wearemarketing.com/es/blog/frameworks-en-el-desarrollo-web-las-mejores-practicas-para-tu-negocio-online.html</w:t>
+        </w:r>
+      </w:hyperlink>
+    </w:p>
+    <w:p>
+      <w:pPr>
+        <w:pStyle w:val="Prrafodelista"/>
         <w:tabs>
           <w:tab w:val="left" w:pos="5640"/>
         </w:tabs>
@@ -5500,6 +5821,18 @@
       <w:u w:val="single"/>
     </w:rPr>
   </w:style>
+  <w:style w:type="character" w:styleId="Mencinsinresolver">
+    <w:name w:val="Unresolved Mention"/>
+    <w:basedOn w:val="Fuentedeprrafopredeter"/>
+    <w:uiPriority w:val="99"/>
+    <w:semiHidden/>
+    <w:unhideWhenUsed/>
+    <w:rsid w:val="00F20FD5"/>
+    <w:rPr>
+      <w:color w:val="605E5C"/>
+      <w:shd w:val="clear" w:color="auto" w:fill="E1DFDD"/>
+    </w:rPr>
+  </w:style>
 </w:styles>
 </file>
 

</xml_diff>